<commit_message>
added fuzzy paper word count
</commit_message>
<xml_diff>
--- a/papers/fuzzy_logic/#438596761.docx
+++ b/papers/fuzzy_logic/#438596761.docx
@@ -68,7 +68,7 @@
     <w:p>
       <w:pPr>
         <w:spacing w:line="360" w:lineRule="auto"/>
-        <w:jc w:val="both"/>
+        <w:jc w:val="center"/>
         <w:rPr>
           <w:sz w:val="24"/>
           <w:szCs w:val="24"/>
@@ -305,37 +305,2954 @@
         <w:lastRenderedPageBreak/>
         <w:t>Question One:</w:t>
       </w:r>
+    </w:p>
+    <w:p>
+      <w:pPr>
+        <w:spacing w:line="360" w:lineRule="auto"/>
+        <w:jc w:val="both"/>
+        <w:rPr>
+          <w:sz w:val="24"/>
+          <w:szCs w:val="24"/>
+          <w:lang w:val="en-GB"/>
+        </w:rPr>
+      </w:pPr>
+    </w:p>
+    <w:p>
+      <w:pPr>
+        <w:spacing w:line="360" w:lineRule="auto"/>
+        <w:jc w:val="both"/>
+        <w:rPr>
+          <w:sz w:val="24"/>
+          <w:szCs w:val="24"/>
+          <w:lang w:val="en-GB"/>
+        </w:rPr>
+      </w:pPr>
+      <w:r>
+        <w:rPr>
+          <w:sz w:val="24"/>
+          <w:szCs w:val="24"/>
+          <w:lang w:val="en-GB"/>
+        </w:rPr>
+        <w:t xml:space="preserve">Rather than spew out random 0s and 1s, </w:t>
+      </w:r>
+      <w:r>
+        <w:rPr>
+          <w:sz w:val="24"/>
+          <w:szCs w:val="24"/>
+          <w:lang w:val="en-GB"/>
+        </w:rPr>
+        <w:t>computers</w:t>
+      </w:r>
+      <w:r>
+        <w:rPr>
+          <w:sz w:val="24"/>
+          <w:szCs w:val="24"/>
+          <w:lang w:val="en-GB"/>
+        </w:rPr>
+        <w:t xml:space="preserve"> can also be trained to </w:t>
+      </w:r>
+      <w:r>
+        <w:rPr>
+          <w:sz w:val="24"/>
+          <w:szCs w:val="24"/>
+          <w:lang w:val="en-GB"/>
+        </w:rPr>
+        <w:t>make j</w:t>
+      </w:r>
+      <w:r>
+        <w:rPr>
+          <w:sz w:val="24"/>
+          <w:szCs w:val="24"/>
+          <w:lang w:val="en-GB"/>
+        </w:rPr>
+        <w:t>udgements</w:t>
+      </w:r>
+      <w:r>
+        <w:rPr>
+          <w:sz w:val="24"/>
+          <w:szCs w:val="24"/>
+          <w:lang w:val="en-GB"/>
+        </w:rPr>
+        <w:t xml:space="preserve"> to </w:t>
+      </w:r>
+      <w:r>
+        <w:rPr>
+          <w:sz w:val="24"/>
+          <w:szCs w:val="24"/>
+          <w:lang w:val="en-GB"/>
+        </w:rPr>
+        <w:t xml:space="preserve">a </w:t>
+      </w:r>
+      <w:r>
+        <w:rPr>
+          <w:sz w:val="24"/>
+          <w:szCs w:val="24"/>
+          <w:lang w:val="en-GB"/>
+        </w:rPr>
+        <w:t>certain</w:t>
+      </w:r>
+      <w:r>
+        <w:rPr>
+          <w:sz w:val="24"/>
+          <w:szCs w:val="24"/>
+          <w:lang w:val="en-GB"/>
+        </w:rPr>
+        <w:t xml:space="preserve"> </w:t>
+      </w:r>
+      <w:r>
+        <w:rPr>
+          <w:sz w:val="24"/>
+          <w:szCs w:val="24"/>
+          <w:lang w:val="en-GB"/>
+        </w:rPr>
+        <w:t>degree</w:t>
+      </w:r>
+      <w:r>
+        <w:rPr>
+          <w:sz w:val="24"/>
+          <w:szCs w:val="24"/>
+          <w:lang w:val="en-GB"/>
+        </w:rPr>
+        <w:t xml:space="preserve"> of truth.</w:t>
+      </w:r>
+      <w:r>
+        <w:rPr>
+          <w:sz w:val="24"/>
+          <w:szCs w:val="24"/>
+          <w:lang w:val="en-GB"/>
+        </w:rPr>
+        <w:t xml:space="preserve"> These have led to </w:t>
+      </w:r>
+      <w:r>
+        <w:rPr>
+          <w:sz w:val="24"/>
+          <w:szCs w:val="24"/>
+          <w:lang w:val="en-GB"/>
+        </w:rPr>
+        <w:t>programmable</w:t>
+      </w:r>
+      <w:r>
+        <w:rPr>
+          <w:sz w:val="24"/>
+          <w:szCs w:val="24"/>
+          <w:lang w:val="en-GB"/>
+        </w:rPr>
+        <w:t xml:space="preserve"> machines that almost represent </w:t>
+      </w:r>
+      <w:r>
+        <w:rPr>
+          <w:sz w:val="24"/>
+          <w:szCs w:val="24"/>
+          <w:lang w:val="en-GB"/>
+        </w:rPr>
+        <w:t>human beings.</w:t>
+      </w:r>
+      <w:r>
+        <w:rPr>
+          <w:sz w:val="24"/>
+          <w:szCs w:val="24"/>
+          <w:lang w:val="en-GB"/>
+        </w:rPr>
+        <w:t xml:space="preserve"> They are</w:t>
+      </w:r>
+      <w:r>
+        <w:rPr>
+          <w:sz w:val="24"/>
+          <w:szCs w:val="24"/>
+          <w:lang w:val="en-GB"/>
+        </w:rPr>
+        <w:t xml:space="preserve"> called artificial intelligent </w:t>
+      </w:r>
+      <w:r>
+        <w:rPr>
+          <w:sz w:val="24"/>
+          <w:szCs w:val="24"/>
+          <w:lang w:val="en-GB"/>
+        </w:rPr>
+        <w:t>agents</w:t>
+      </w:r>
+      <w:r>
+        <w:rPr>
+          <w:sz w:val="24"/>
+          <w:szCs w:val="24"/>
+          <w:lang w:val="en-GB"/>
+        </w:rPr>
+        <w:t xml:space="preserve"> or smart agents.</w:t>
+      </w:r>
+      <w:r>
+        <w:rPr>
+          <w:sz w:val="24"/>
+          <w:szCs w:val="24"/>
+          <w:lang w:val="en-GB"/>
+        </w:rPr>
+        <w:t xml:space="preserve"> The inception of smart agents came as a result of the need to automate both simple and </w:t>
+      </w:r>
+      <w:r>
+        <w:rPr>
+          <w:sz w:val="24"/>
+          <w:szCs w:val="24"/>
+          <w:lang w:val="en-GB"/>
+        </w:rPr>
+        <w:t>complex</w:t>
+      </w:r>
+      <w:r>
+        <w:rPr>
+          <w:sz w:val="24"/>
+          <w:szCs w:val="24"/>
+          <w:lang w:val="en-GB"/>
+        </w:rPr>
+        <w:t xml:space="preserve"> tasks to meet the </w:t>
+      </w:r>
+      <w:r>
+        <w:rPr>
+          <w:sz w:val="24"/>
+          <w:szCs w:val="24"/>
+          <w:lang w:val="en-GB"/>
+        </w:rPr>
+        <w:t>final</w:t>
+      </w:r>
+      <w:r>
+        <w:rPr>
+          <w:sz w:val="24"/>
+          <w:szCs w:val="24"/>
+          <w:lang w:val="en-GB"/>
+        </w:rPr>
+        <w:t xml:space="preserve"> desired user </w:t>
+      </w:r>
+      <w:r>
+        <w:rPr>
+          <w:sz w:val="24"/>
+          <w:szCs w:val="24"/>
+          <w:lang w:val="en-GB"/>
+        </w:rPr>
+        <w:t xml:space="preserve">needs. </w:t>
+      </w:r>
+    </w:p>
+    <w:p>
+      <w:pPr>
+        <w:spacing w:line="360" w:lineRule="auto"/>
+        <w:jc w:val="both"/>
+        <w:rPr>
+          <w:sz w:val="24"/>
+          <w:szCs w:val="24"/>
+          <w:lang w:val="en-GB"/>
+        </w:rPr>
+      </w:pPr>
+      <w:r>
+        <w:rPr>
+          <w:sz w:val="24"/>
+          <w:szCs w:val="24"/>
+          <w:lang w:val="en-GB"/>
+        </w:rPr>
+        <w:t>For</w:t>
+      </w:r>
+      <w:r>
+        <w:rPr>
+          <w:sz w:val="24"/>
+          <w:szCs w:val="24"/>
+          <w:lang w:val="en-GB"/>
+        </w:rPr>
+        <w:t xml:space="preserve"> instance, with </w:t>
+      </w:r>
+      <w:r>
+        <w:rPr>
+          <w:sz w:val="24"/>
+          <w:szCs w:val="24"/>
+          <w:lang w:val="en-GB"/>
+        </w:rPr>
+        <w:t>globalisation</w:t>
+      </w:r>
+      <w:r>
+        <w:rPr>
+          <w:sz w:val="24"/>
+          <w:szCs w:val="24"/>
+          <w:lang w:val="en-GB"/>
+        </w:rPr>
+        <w:t xml:space="preserve"> </w:t>
+      </w:r>
+      <w:r>
+        <w:rPr>
+          <w:sz w:val="24"/>
+          <w:szCs w:val="24"/>
+          <w:lang w:val="en-GB"/>
+        </w:rPr>
+        <w:t>and</w:t>
+      </w:r>
+      <w:r>
+        <w:rPr>
+          <w:sz w:val="24"/>
+          <w:szCs w:val="24"/>
+          <w:lang w:val="en-GB"/>
+        </w:rPr>
+        <w:t xml:space="preserve"> </w:t>
+      </w:r>
+      <w:r>
+        <w:rPr>
+          <w:sz w:val="24"/>
+          <w:szCs w:val="24"/>
+          <w:lang w:val="en-GB"/>
+        </w:rPr>
+        <w:t>industrialisation</w:t>
+      </w:r>
+      <w:r>
+        <w:rPr>
+          <w:sz w:val="24"/>
+          <w:szCs w:val="24"/>
+          <w:lang w:val="en-GB"/>
+        </w:rPr>
+        <w:t xml:space="preserve">, so </w:t>
+      </w:r>
+      <w:r>
+        <w:rPr>
+          <w:sz w:val="24"/>
+          <w:szCs w:val="24"/>
+          <w:lang w:val="en-GB"/>
+        </w:rPr>
+        <w:t>did</w:t>
+      </w:r>
+      <w:r>
+        <w:rPr>
+          <w:sz w:val="24"/>
+          <w:szCs w:val="24"/>
+          <w:lang w:val="en-GB"/>
+        </w:rPr>
+        <w:t xml:space="preserve"> the </w:t>
+      </w:r>
+      <w:r>
+        <w:rPr>
+          <w:sz w:val="24"/>
+          <w:szCs w:val="24"/>
+          <w:lang w:val="en-GB"/>
+        </w:rPr>
+        <w:t xml:space="preserve">technology </w:t>
+      </w:r>
+      <w:r>
+        <w:rPr>
+          <w:sz w:val="24"/>
+          <w:szCs w:val="24"/>
+          <w:lang w:val="en-GB"/>
+        </w:rPr>
+        <w:t xml:space="preserve">industry </w:t>
+      </w:r>
+      <w:r>
+        <w:rPr>
+          <w:sz w:val="24"/>
+          <w:szCs w:val="24"/>
+          <w:lang w:val="en-GB"/>
+        </w:rPr>
+        <w:t>equally</w:t>
+      </w:r>
+      <w:r>
+        <w:rPr>
+          <w:sz w:val="24"/>
+          <w:szCs w:val="24"/>
+          <w:lang w:val="en-GB"/>
+        </w:rPr>
+        <w:t xml:space="preserve"> </w:t>
+      </w:r>
+      <w:r>
+        <w:rPr>
+          <w:sz w:val="24"/>
+          <w:szCs w:val="24"/>
+          <w:lang w:val="en-GB"/>
+        </w:rPr>
+        <w:t>grow?</w:t>
+      </w:r>
+      <w:r>
+        <w:rPr>
+          <w:sz w:val="24"/>
+          <w:szCs w:val="24"/>
+          <w:lang w:val="en-GB"/>
+        </w:rPr>
+        <w:t xml:space="preserve"> </w:t>
+      </w:r>
+      <w:r>
+        <w:rPr>
+          <w:sz w:val="24"/>
+          <w:szCs w:val="24"/>
+          <w:lang w:val="en-GB"/>
+        </w:rPr>
+        <w:t xml:space="preserve">Factories and </w:t>
+      </w:r>
+      <w:r>
+        <w:rPr>
+          <w:sz w:val="24"/>
+          <w:szCs w:val="24"/>
+          <w:lang w:val="en-GB"/>
+        </w:rPr>
+        <w:t>industries</w:t>
+      </w:r>
+      <w:r>
+        <w:rPr>
+          <w:sz w:val="24"/>
+          <w:szCs w:val="24"/>
+          <w:lang w:val="en-GB"/>
+        </w:rPr>
+        <w:t xml:space="preserve"> were </w:t>
+      </w:r>
+      <w:r>
+        <w:rPr>
+          <w:sz w:val="24"/>
+          <w:szCs w:val="24"/>
+          <w:lang w:val="en-GB"/>
+        </w:rPr>
+        <w:t>producing goods</w:t>
+      </w:r>
+      <w:r>
+        <w:rPr>
+          <w:sz w:val="24"/>
+          <w:szCs w:val="24"/>
+          <w:lang w:val="en-GB"/>
+        </w:rPr>
+        <w:t xml:space="preserve"> and commodities in bulk, the </w:t>
+      </w:r>
+      <w:r>
+        <w:rPr>
+          <w:sz w:val="24"/>
+          <w:szCs w:val="24"/>
+          <w:lang w:val="en-GB"/>
+        </w:rPr>
+        <w:t>labour</w:t>
+      </w:r>
+      <w:r>
+        <w:rPr>
+          <w:sz w:val="24"/>
+          <w:szCs w:val="24"/>
+          <w:lang w:val="en-GB"/>
+        </w:rPr>
+        <w:t xml:space="preserve"> force that were </w:t>
+      </w:r>
+      <w:r>
+        <w:rPr>
+          <w:sz w:val="24"/>
+          <w:szCs w:val="24"/>
+          <w:lang w:val="en-GB"/>
+        </w:rPr>
+        <w:t>present</w:t>
+      </w:r>
+      <w:r>
+        <w:rPr>
+          <w:sz w:val="24"/>
+          <w:szCs w:val="24"/>
+          <w:lang w:val="en-GB"/>
+        </w:rPr>
+        <w:t xml:space="preserve"> at the time </w:t>
+      </w:r>
+      <w:r>
+        <w:rPr>
+          <w:sz w:val="24"/>
+          <w:szCs w:val="24"/>
+          <w:lang w:val="en-GB"/>
+        </w:rPr>
+        <w:t>could</w:t>
+      </w:r>
+      <w:r>
+        <w:rPr>
+          <w:sz w:val="24"/>
+          <w:szCs w:val="24"/>
+          <w:lang w:val="en-GB"/>
+        </w:rPr>
+        <w:t xml:space="preserve"> not </w:t>
+      </w:r>
+      <w:r>
+        <w:rPr>
+          <w:sz w:val="24"/>
+          <w:szCs w:val="24"/>
+          <w:lang w:val="en-GB"/>
+        </w:rPr>
+        <w:t>efficiently</w:t>
+      </w:r>
+      <w:r>
+        <w:rPr>
+          <w:sz w:val="24"/>
+          <w:szCs w:val="24"/>
+          <w:lang w:val="en-GB"/>
+        </w:rPr>
+        <w:t xml:space="preserve"> handles th</w:t>
+      </w:r>
+      <w:r>
+        <w:rPr>
+          <w:sz w:val="24"/>
+          <w:szCs w:val="24"/>
+          <w:lang w:val="en-GB"/>
+        </w:rPr>
+        <w:t>is need, so machines had to be automated.</w:t>
+      </w:r>
+      <w:r>
+        <w:rPr>
+          <w:sz w:val="24"/>
+          <w:szCs w:val="24"/>
+          <w:lang w:val="en-GB"/>
+        </w:rPr>
+        <w:t xml:space="preserve"> </w:t>
+      </w:r>
+      <w:r>
+        <w:rPr>
+          <w:sz w:val="24"/>
+          <w:szCs w:val="24"/>
+          <w:lang w:val="en-GB"/>
+        </w:rPr>
+        <w:t>Computers</w:t>
+      </w:r>
+      <w:r>
+        <w:rPr>
+          <w:sz w:val="24"/>
+          <w:szCs w:val="24"/>
+          <w:lang w:val="en-GB"/>
+        </w:rPr>
+        <w:t xml:space="preserve"> </w:t>
+      </w:r>
+      <w:r>
+        <w:rPr>
+          <w:sz w:val="24"/>
+          <w:szCs w:val="24"/>
+          <w:lang w:val="en-GB"/>
+        </w:rPr>
+        <w:t>scientists</w:t>
+      </w:r>
+      <w:r>
+        <w:rPr>
+          <w:sz w:val="24"/>
+          <w:szCs w:val="24"/>
+          <w:lang w:val="en-GB"/>
+        </w:rPr>
+        <w:t xml:space="preserve"> came up with </w:t>
+      </w:r>
+      <w:r>
+        <w:rPr>
+          <w:sz w:val="24"/>
+          <w:szCs w:val="24"/>
+          <w:lang w:val="en-GB"/>
+        </w:rPr>
+        <w:t>designs and</w:t>
+      </w:r>
+      <w:r>
+        <w:rPr>
+          <w:sz w:val="24"/>
+          <w:szCs w:val="24"/>
+          <w:lang w:val="en-GB"/>
+        </w:rPr>
+        <w:t xml:space="preserve"> </w:t>
+      </w:r>
+      <w:r>
+        <w:rPr>
+          <w:sz w:val="24"/>
+          <w:szCs w:val="24"/>
+          <w:lang w:val="en-GB"/>
+        </w:rPr>
+        <w:t>approaches</w:t>
+      </w:r>
+      <w:r>
+        <w:rPr>
+          <w:sz w:val="24"/>
+          <w:szCs w:val="24"/>
+          <w:lang w:val="en-GB"/>
+        </w:rPr>
+        <w:t xml:space="preserve"> to meet this,</w:t>
+      </w:r>
+      <w:r>
+        <w:rPr>
+          <w:sz w:val="24"/>
+          <w:szCs w:val="24"/>
+          <w:lang w:val="en-GB"/>
+        </w:rPr>
+        <w:t xml:space="preserve"> need.</w:t>
+      </w:r>
+      <w:r>
+        <w:rPr>
+          <w:sz w:val="24"/>
+          <w:szCs w:val="24"/>
+          <w:lang w:val="en-GB"/>
+        </w:rPr>
+        <w:t xml:space="preserve"> </w:t>
+      </w:r>
+    </w:p>
+    <w:p>
+      <w:pPr>
+        <w:spacing w:line="360" w:lineRule="auto"/>
+        <w:jc w:val="both"/>
+        <w:rPr>
+          <w:sz w:val="24"/>
+          <w:szCs w:val="24"/>
+          <w:lang w:val="en-GB"/>
+        </w:rPr>
+      </w:pPr>
+      <w:r>
+        <w:rPr>
+          <w:sz w:val="24"/>
+          <w:szCs w:val="24"/>
+          <w:lang w:val="en-GB"/>
+        </w:rPr>
+        <w:t>Thereafter, a</w:t>
+      </w:r>
+      <w:r>
+        <w:rPr>
+          <w:sz w:val="24"/>
+          <w:szCs w:val="24"/>
+          <w:lang w:val="en-GB"/>
+        </w:rPr>
+        <w:t xml:space="preserve"> </w:t>
+      </w:r>
+      <w:r>
+        <w:rPr>
+          <w:sz w:val="24"/>
+          <w:szCs w:val="24"/>
+          <w:lang w:val="en-GB"/>
+        </w:rPr>
+        <w:t>better</w:t>
+      </w:r>
+      <w:r>
+        <w:rPr>
+          <w:sz w:val="24"/>
+          <w:szCs w:val="24"/>
+          <w:lang w:val="en-GB"/>
+        </w:rPr>
+        <w:t xml:space="preserve"> way had to be</w:t>
+      </w:r>
+      <w:r>
+        <w:rPr>
+          <w:sz w:val="24"/>
+          <w:szCs w:val="24"/>
+          <w:lang w:val="en-GB"/>
+        </w:rPr>
+        <w:t xml:space="preserve"> found to meet communication between</w:t>
+      </w:r>
+      <w:r>
+        <w:rPr>
+          <w:sz w:val="24"/>
+          <w:szCs w:val="24"/>
+          <w:lang w:val="en-GB"/>
+        </w:rPr>
+        <w:t xml:space="preserve"> </w:t>
+      </w:r>
+      <w:r>
+        <w:rPr>
+          <w:sz w:val="24"/>
+          <w:szCs w:val="24"/>
+          <w:lang w:val="en-GB"/>
+        </w:rPr>
+        <w:t>computers</w:t>
+      </w:r>
+      <w:r>
+        <w:rPr>
+          <w:sz w:val="24"/>
+          <w:szCs w:val="24"/>
+          <w:lang w:val="en-GB"/>
+        </w:rPr>
+        <w:t xml:space="preserve"> and human beings.</w:t>
+      </w:r>
+      <w:r>
+        <w:rPr>
+          <w:sz w:val="24"/>
+          <w:szCs w:val="24"/>
+          <w:lang w:val="en-GB"/>
+        </w:rPr>
+        <w:t xml:space="preserve"> What</w:t>
+      </w:r>
+      <w:r>
+        <w:rPr>
+          <w:sz w:val="24"/>
+          <w:szCs w:val="24"/>
+          <w:lang w:val="en-GB"/>
+        </w:rPr>
+        <w:t xml:space="preserve"> this would require is that the </w:t>
+      </w:r>
+      <w:r>
+        <w:rPr>
+          <w:sz w:val="24"/>
+          <w:szCs w:val="24"/>
+          <w:lang w:val="en-GB"/>
+        </w:rPr>
+        <w:t>computer</w:t>
+      </w:r>
+      <w:r>
+        <w:rPr>
+          <w:sz w:val="24"/>
+          <w:szCs w:val="24"/>
+          <w:lang w:val="en-GB"/>
+        </w:rPr>
+        <w:t xml:space="preserve"> had to </w:t>
+      </w:r>
+      <w:r>
+        <w:rPr>
+          <w:sz w:val="24"/>
+          <w:szCs w:val="24"/>
+          <w:lang w:val="en-GB"/>
+        </w:rPr>
+        <w:t>recognize</w:t>
+      </w:r>
+      <w:r>
+        <w:rPr>
+          <w:sz w:val="24"/>
+          <w:szCs w:val="24"/>
+          <w:lang w:val="en-GB"/>
+        </w:rPr>
+        <w:t xml:space="preserve"> the language of the </w:t>
+      </w:r>
+      <w:r>
+        <w:rPr>
+          <w:sz w:val="24"/>
+          <w:szCs w:val="24"/>
+          <w:lang w:val="en-GB"/>
+        </w:rPr>
+        <w:t>human,</w:t>
+      </w:r>
+      <w:r>
+        <w:rPr>
+          <w:sz w:val="24"/>
+          <w:szCs w:val="24"/>
+          <w:lang w:val="en-GB"/>
+        </w:rPr>
+        <w:t xml:space="preserve"> </w:t>
+      </w:r>
+      <w:r>
+        <w:rPr>
+          <w:sz w:val="24"/>
+          <w:szCs w:val="24"/>
+          <w:lang w:val="en-GB"/>
+        </w:rPr>
+        <w:t xml:space="preserve">interpretively </w:t>
+      </w:r>
+      <w:r>
+        <w:rPr>
+          <w:sz w:val="24"/>
+          <w:szCs w:val="24"/>
+          <w:lang w:val="en-GB"/>
+        </w:rPr>
+        <w:t xml:space="preserve">  </w:t>
+      </w:r>
+      <w:r>
+        <w:rPr>
+          <w:sz w:val="24"/>
+          <w:szCs w:val="24"/>
+          <w:lang w:val="en-GB"/>
+        </w:rPr>
+        <w:t>and</w:t>
+      </w:r>
+      <w:r>
+        <w:rPr>
+          <w:sz w:val="24"/>
+          <w:szCs w:val="24"/>
+          <w:lang w:val="en-GB"/>
+        </w:rPr>
+        <w:t xml:space="preserve"> give feedback to the </w:t>
+      </w:r>
+      <w:r>
+        <w:rPr>
+          <w:sz w:val="24"/>
+          <w:szCs w:val="24"/>
+          <w:lang w:val="en-GB"/>
+        </w:rPr>
+        <w:t>user. This</w:t>
+      </w:r>
+      <w:r>
+        <w:rPr>
+          <w:sz w:val="24"/>
+          <w:szCs w:val="24"/>
+          <w:lang w:val="en-GB"/>
+        </w:rPr>
+        <w:t xml:space="preserve"> </w:t>
+      </w:r>
+      <w:r>
+        <w:rPr>
+          <w:sz w:val="24"/>
+          <w:szCs w:val="24"/>
+          <w:lang w:val="en-GB"/>
+        </w:rPr>
+        <w:t>involved</w:t>
+      </w:r>
+      <w:r>
+        <w:rPr>
+          <w:sz w:val="24"/>
+          <w:szCs w:val="24"/>
+          <w:lang w:val="en-GB"/>
+        </w:rPr>
+        <w:t xml:space="preserve"> one, </w:t>
+      </w:r>
+    </w:p>
+    <w:p>
+      <w:pPr>
+        <w:pStyle w:val="ListParagraph"/>
+        <w:numPr>
+          <w:ilvl w:val="0"/>
+          <w:numId w:val="4"/>
+        </w:numPr>
+        <w:spacing w:line="360" w:lineRule="auto"/>
+        <w:jc w:val="both"/>
+        <w:rPr>
+          <w:sz w:val="24"/>
+          <w:szCs w:val="24"/>
+          <w:lang w:val="en-GB"/>
+        </w:rPr>
+      </w:pPr>
+      <w:r>
+        <w:rPr>
+          <w:sz w:val="24"/>
+          <w:szCs w:val="24"/>
+          <w:lang w:val="en-GB"/>
+        </w:rPr>
+        <w:t xml:space="preserve">Having a collection of </w:t>
+      </w:r>
+      <w:r>
+        <w:rPr>
+          <w:sz w:val="24"/>
+          <w:szCs w:val="24"/>
+          <w:lang w:val="en-GB"/>
+        </w:rPr>
+        <w:t>large</w:t>
+      </w:r>
+      <w:r>
+        <w:rPr>
+          <w:sz w:val="24"/>
+          <w:szCs w:val="24"/>
+          <w:lang w:val="en-GB"/>
+        </w:rPr>
+        <w:t xml:space="preserve"> </w:t>
+      </w:r>
+      <w:r>
+        <w:rPr>
+          <w:sz w:val="24"/>
+          <w:szCs w:val="24"/>
+          <w:lang w:val="en-GB"/>
+        </w:rPr>
+        <w:t>volumes</w:t>
+      </w:r>
+      <w:r>
+        <w:rPr>
+          <w:sz w:val="24"/>
+          <w:szCs w:val="24"/>
+          <w:lang w:val="en-GB"/>
+        </w:rPr>
+        <w:t xml:space="preserve"> o data</w:t>
+      </w:r>
+    </w:p>
+    <w:p>
+      <w:pPr>
+        <w:pStyle w:val="ListParagraph"/>
+        <w:numPr>
+          <w:ilvl w:val="0"/>
+          <w:numId w:val="4"/>
+        </w:numPr>
+        <w:spacing w:line="360" w:lineRule="auto"/>
+        <w:jc w:val="both"/>
+        <w:rPr>
+          <w:sz w:val="24"/>
+          <w:szCs w:val="24"/>
+          <w:lang w:val="en-GB"/>
+        </w:rPr>
+      </w:pPr>
+      <w:r>
+        <w:rPr>
+          <w:sz w:val="24"/>
+          <w:szCs w:val="24"/>
+          <w:lang w:val="en-GB"/>
+        </w:rPr>
+        <w:t xml:space="preserve">Gathering data overtime like say over a few 2-4 years </w:t>
+      </w:r>
+      <w:r>
+        <w:rPr>
+          <w:sz w:val="24"/>
+          <w:szCs w:val="24"/>
+          <w:lang w:val="en-GB"/>
+        </w:rPr>
+        <w:t>on</w:t>
+      </w:r>
+      <w:r>
+        <w:rPr>
+          <w:sz w:val="24"/>
+          <w:szCs w:val="24"/>
+          <w:lang w:val="en-GB"/>
+        </w:rPr>
+        <w:t xml:space="preserve"> the same subject </w:t>
+      </w:r>
+      <w:r>
+        <w:rPr>
+          <w:sz w:val="24"/>
+          <w:szCs w:val="24"/>
+          <w:lang w:val="en-GB"/>
+        </w:rPr>
+        <w:t>gathered</w:t>
+      </w:r>
+      <w:r>
+        <w:rPr>
+          <w:sz w:val="24"/>
+          <w:szCs w:val="24"/>
+          <w:lang w:val="en-GB"/>
+        </w:rPr>
+        <w:t xml:space="preserve"> </w:t>
+      </w:r>
+      <w:r>
+        <w:rPr>
+          <w:sz w:val="24"/>
+          <w:szCs w:val="24"/>
+          <w:lang w:val="en-GB"/>
+        </w:rPr>
+        <w:t>across</w:t>
+      </w:r>
+      <w:r>
+        <w:rPr>
+          <w:sz w:val="24"/>
+          <w:szCs w:val="24"/>
+          <w:lang w:val="en-GB"/>
+        </w:rPr>
+        <w:t xml:space="preserve">  different </w:t>
+      </w:r>
+      <w:r>
+        <w:rPr>
+          <w:sz w:val="24"/>
+          <w:szCs w:val="24"/>
+          <w:lang w:val="en-GB"/>
+        </w:rPr>
+        <w:t>touch points</w:t>
+      </w:r>
+      <w:r>
+        <w:rPr>
+          <w:sz w:val="24"/>
+          <w:szCs w:val="24"/>
+          <w:lang w:val="en-GB"/>
+        </w:rPr>
+        <w:t xml:space="preserve"> </w:t>
+      </w:r>
+    </w:p>
+    <w:p>
+      <w:pPr>
+        <w:pStyle w:val="ListParagraph"/>
+        <w:numPr>
+          <w:ilvl w:val="0"/>
+          <w:numId w:val="4"/>
+        </w:numPr>
+        <w:spacing w:line="360" w:lineRule="auto"/>
+        <w:jc w:val="both"/>
+        <w:rPr>
+          <w:sz w:val="24"/>
+          <w:szCs w:val="24"/>
+          <w:lang w:val="en-GB"/>
+        </w:rPr>
+      </w:pPr>
+      <w:r>
+        <w:rPr>
+          <w:sz w:val="24"/>
+          <w:szCs w:val="24"/>
+          <w:lang w:val="en-GB"/>
+        </w:rPr>
+        <w:t xml:space="preserve">Intensively training the dataset in order </w:t>
+      </w:r>
+      <w:r>
+        <w:rPr>
+          <w:sz w:val="24"/>
+          <w:szCs w:val="24"/>
+          <w:lang w:val="en-GB"/>
+        </w:rPr>
+        <w:t>to</w:t>
+      </w:r>
+      <w:r>
+        <w:rPr>
+          <w:sz w:val="24"/>
+          <w:szCs w:val="24"/>
+          <w:lang w:val="en-GB"/>
+        </w:rPr>
+        <w:t xml:space="preserve"> tine it to what would be needed as expected case sceneries by the smart agents.</w:t>
+      </w:r>
+    </w:p>
+    <w:p>
+      <w:pPr>
+        <w:pStyle w:val="ListParagraph"/>
+        <w:numPr>
+          <w:ilvl w:val="0"/>
+          <w:numId w:val="4"/>
+        </w:numPr>
+        <w:spacing w:line="360" w:lineRule="auto"/>
+        <w:jc w:val="both"/>
+        <w:rPr>
+          <w:sz w:val="24"/>
+          <w:szCs w:val="24"/>
+          <w:lang w:val="en-GB"/>
+        </w:rPr>
+      </w:pPr>
+      <w:r>
+        <w:rPr>
+          <w:sz w:val="24"/>
+          <w:szCs w:val="24"/>
+          <w:lang w:val="en-GB"/>
+        </w:rPr>
+        <w:t>Programming</w:t>
+      </w:r>
+      <w:r>
+        <w:rPr>
+          <w:sz w:val="24"/>
+          <w:szCs w:val="24"/>
+          <w:lang w:val="en-GB"/>
+        </w:rPr>
+        <w:t xml:space="preserve"> the agents to accept inputs and then </w:t>
+      </w:r>
+      <w:r>
+        <w:rPr>
+          <w:sz w:val="24"/>
+          <w:szCs w:val="24"/>
+          <w:lang w:val="en-GB"/>
+        </w:rPr>
+        <w:t>strong</w:t>
+      </w:r>
+      <w:r>
+        <w:rPr>
+          <w:sz w:val="24"/>
+          <w:szCs w:val="24"/>
+          <w:lang w:val="en-GB"/>
+        </w:rPr>
+        <w:t xml:space="preserve"> expected output from the </w:t>
+      </w:r>
+      <w:r>
+        <w:rPr>
+          <w:sz w:val="24"/>
+          <w:szCs w:val="24"/>
+          <w:lang w:val="en-GB"/>
+        </w:rPr>
+        <w:t>machine</w:t>
+      </w:r>
+      <w:r>
+        <w:rPr>
+          <w:sz w:val="24"/>
+          <w:szCs w:val="24"/>
+          <w:lang w:val="en-GB"/>
+        </w:rPr>
+        <w:t>.</w:t>
+      </w:r>
+    </w:p>
+    <w:p>
+      <w:pPr>
+        <w:pStyle w:val="ListParagraph"/>
+        <w:numPr>
+          <w:ilvl w:val="0"/>
+          <w:numId w:val="4"/>
+        </w:numPr>
+        <w:spacing w:line="360" w:lineRule="auto"/>
+        <w:jc w:val="both"/>
+        <w:rPr>
+          <w:sz w:val="24"/>
+          <w:szCs w:val="24"/>
+          <w:lang w:val="en-GB"/>
+        </w:rPr>
+      </w:pPr>
+      <w:r>
+        <w:rPr>
+          <w:sz w:val="24"/>
+          <w:szCs w:val="24"/>
+          <w:lang w:val="en-GB"/>
+        </w:rPr>
+        <w:t xml:space="preserve">An A/B test for </w:t>
+      </w:r>
+      <w:r>
+        <w:rPr>
+          <w:sz w:val="24"/>
+          <w:szCs w:val="24"/>
+          <w:lang w:val="en-GB"/>
+        </w:rPr>
+        <w:t>instance</w:t>
+      </w:r>
+      <w:r>
+        <w:rPr>
+          <w:sz w:val="24"/>
+          <w:szCs w:val="24"/>
+          <w:lang w:val="en-GB"/>
+        </w:rPr>
+        <w:t xml:space="preserve">, would be applied on the </w:t>
+      </w:r>
+      <w:r>
+        <w:rPr>
+          <w:sz w:val="24"/>
+          <w:szCs w:val="24"/>
+          <w:lang w:val="en-GB"/>
+        </w:rPr>
+        <w:t xml:space="preserve">robotic agent and subjected to </w:t>
+      </w:r>
+      <w:r>
+        <w:rPr>
+          <w:sz w:val="24"/>
+          <w:szCs w:val="24"/>
+          <w:lang w:val="en-GB"/>
+        </w:rPr>
+        <w:t>different</w:t>
+      </w:r>
+      <w:r>
+        <w:rPr>
+          <w:sz w:val="24"/>
+          <w:szCs w:val="24"/>
+          <w:lang w:val="en-GB"/>
+        </w:rPr>
+        <w:t xml:space="preserve"> test sceneries, fail and pass test cases done and </w:t>
+      </w:r>
+      <w:r>
+        <w:rPr>
+          <w:sz w:val="24"/>
+          <w:szCs w:val="24"/>
+          <w:lang w:val="en-GB"/>
+        </w:rPr>
+        <w:t>record</w:t>
+      </w:r>
+      <w:r>
+        <w:rPr>
+          <w:sz w:val="24"/>
+          <w:szCs w:val="24"/>
+          <w:lang w:val="en-GB"/>
+        </w:rPr>
+        <w:t>, for later re-adjustments and approvals.</w:t>
+      </w:r>
+    </w:p>
+    <w:p>
+      <w:pPr>
+        <w:spacing w:line="360" w:lineRule="auto"/>
+        <w:jc w:val="both"/>
+        <w:rPr>
+          <w:sz w:val="24"/>
+          <w:szCs w:val="24"/>
+          <w:lang w:val="en-GB"/>
+        </w:rPr>
+      </w:pPr>
+    </w:p>
+    <w:p>
+      <w:pPr>
+        <w:spacing w:line="360" w:lineRule="auto"/>
+        <w:jc w:val="both"/>
+        <w:rPr>
+          <w:sz w:val="24"/>
+          <w:szCs w:val="24"/>
+          <w:lang w:val="en-GB"/>
+        </w:rPr>
+      </w:pPr>
+    </w:p>
+    <w:p>
+      <w:pPr>
+        <w:spacing w:line="360" w:lineRule="auto"/>
+        <w:jc w:val="both"/>
+        <w:rPr>
+          <w:b/>
+          <w:sz w:val="24"/>
+          <w:szCs w:val="24"/>
+          <w:lang w:val="en-GB"/>
+        </w:rPr>
+      </w:pPr>
+      <w:r>
+        <w:rPr>
+          <w:b/>
+          <w:sz w:val="24"/>
+          <w:szCs w:val="24"/>
+          <w:lang w:val="en-GB"/>
+        </w:rPr>
+        <w:lastRenderedPageBreak/>
+        <w:t>Applications of smart agents:</w:t>
+      </w:r>
+    </w:p>
+    <w:p>
+      <w:pPr>
+        <w:spacing w:line="360" w:lineRule="auto"/>
+        <w:jc w:val="both"/>
+        <w:rPr>
+          <w:sz w:val="24"/>
+          <w:szCs w:val="24"/>
+          <w:lang w:val="en-GB"/>
+        </w:rPr>
+      </w:pPr>
+      <w:r>
+        <w:rPr>
+          <w:sz w:val="24"/>
+          <w:szCs w:val="24"/>
+          <w:lang w:val="en-GB"/>
+        </w:rPr>
+        <w:t xml:space="preserve">Smart </w:t>
+      </w:r>
+      <w:r>
+        <w:rPr>
+          <w:sz w:val="24"/>
+          <w:szCs w:val="24"/>
+          <w:lang w:val="en-GB"/>
+        </w:rPr>
+        <w:t>agent</w:t>
+      </w:r>
+      <w:r>
+        <w:rPr>
+          <w:sz w:val="24"/>
+          <w:szCs w:val="24"/>
+          <w:lang w:val="en-GB"/>
+        </w:rPr>
+        <w:t xml:space="preserve"> also </w:t>
+      </w:r>
+      <w:r>
+        <w:rPr>
+          <w:sz w:val="24"/>
+          <w:szCs w:val="24"/>
+          <w:lang w:val="en-GB"/>
+        </w:rPr>
+        <w:t>known</w:t>
+      </w:r>
+      <w:r>
+        <w:rPr>
+          <w:sz w:val="24"/>
+          <w:szCs w:val="24"/>
+          <w:lang w:val="en-GB"/>
+        </w:rPr>
+        <w:t xml:space="preserve"> as </w:t>
+      </w:r>
+      <w:r>
+        <w:rPr>
+          <w:sz w:val="24"/>
+          <w:szCs w:val="24"/>
+          <w:lang w:val="en-GB"/>
+        </w:rPr>
+        <w:t>artificial</w:t>
+      </w:r>
+      <w:r>
+        <w:rPr>
+          <w:sz w:val="24"/>
+          <w:szCs w:val="24"/>
+          <w:lang w:val="en-GB"/>
+        </w:rPr>
+        <w:t xml:space="preserve"> intelligent agents have been applied in real life </w:t>
+      </w:r>
+      <w:r>
+        <w:rPr>
+          <w:sz w:val="24"/>
+          <w:szCs w:val="24"/>
+          <w:lang w:val="en-GB"/>
+        </w:rPr>
+        <w:t>scenarios</w:t>
+      </w:r>
+      <w:r>
+        <w:rPr>
+          <w:sz w:val="24"/>
+          <w:szCs w:val="24"/>
+          <w:lang w:val="en-GB"/>
+        </w:rPr>
+        <w:t xml:space="preserve"> to </w:t>
+      </w:r>
+      <w:r>
+        <w:rPr>
+          <w:sz w:val="24"/>
+          <w:szCs w:val="24"/>
+          <w:lang w:val="en-GB"/>
+        </w:rPr>
+        <w:t xml:space="preserve">solve several business </w:t>
+      </w:r>
+      <w:r>
+        <w:rPr>
+          <w:sz w:val="24"/>
+          <w:szCs w:val="24"/>
+          <w:lang w:val="en-GB"/>
+        </w:rPr>
+        <w:t>problems</w:t>
+      </w:r>
+      <w:r>
+        <w:rPr>
+          <w:sz w:val="24"/>
+          <w:szCs w:val="24"/>
+          <w:lang w:val="en-GB"/>
+        </w:rPr>
+        <w:t>.</w:t>
+      </w:r>
+    </w:p>
+    <w:p>
+      <w:pPr>
+        <w:spacing w:line="360" w:lineRule="auto"/>
+        <w:jc w:val="both"/>
+        <w:rPr>
+          <w:sz w:val="24"/>
+          <w:szCs w:val="24"/>
+          <w:lang w:val="en-GB"/>
+        </w:rPr>
+      </w:pPr>
+      <w:r>
+        <w:rPr>
+          <w:sz w:val="24"/>
+          <w:szCs w:val="24"/>
+          <w:lang w:val="en-GB"/>
+        </w:rPr>
+        <w:t xml:space="preserve">Google has the </w:t>
+      </w:r>
+      <w:r>
+        <w:rPr>
+          <w:sz w:val="24"/>
+          <w:szCs w:val="24"/>
+          <w:lang w:val="en-GB"/>
+        </w:rPr>
+        <w:t xml:space="preserve">automated </w:t>
+      </w:r>
+      <w:r>
+        <w:rPr>
+          <w:sz w:val="24"/>
+          <w:szCs w:val="24"/>
+          <w:lang w:val="en-GB"/>
+        </w:rPr>
+        <w:t xml:space="preserve">voice </w:t>
+      </w:r>
+      <w:r>
+        <w:rPr>
+          <w:sz w:val="24"/>
+          <w:szCs w:val="24"/>
+          <w:lang w:val="en-GB"/>
+        </w:rPr>
+        <w:t>search</w:t>
+      </w:r>
+      <w:r>
+        <w:rPr>
+          <w:sz w:val="24"/>
+          <w:szCs w:val="24"/>
+          <w:lang w:val="en-GB"/>
+        </w:rPr>
+        <w:t xml:space="preserve"> that lets a user </w:t>
+      </w:r>
+      <w:r>
+        <w:rPr>
+          <w:sz w:val="24"/>
+          <w:szCs w:val="24"/>
+          <w:lang w:val="en-GB"/>
+        </w:rPr>
+        <w:t>search</w:t>
+      </w:r>
+      <w:r>
+        <w:rPr>
+          <w:sz w:val="24"/>
+          <w:szCs w:val="24"/>
+          <w:lang w:val="en-GB"/>
+        </w:rPr>
+        <w:t xml:space="preserve"> items on the web just by </w:t>
+      </w:r>
+      <w:r>
+        <w:rPr>
+          <w:sz w:val="24"/>
+          <w:szCs w:val="24"/>
+          <w:lang w:val="en-GB"/>
+        </w:rPr>
+        <w:t>speaking</w:t>
+      </w:r>
+      <w:r>
+        <w:rPr>
+          <w:sz w:val="24"/>
+          <w:szCs w:val="24"/>
+          <w:lang w:val="en-GB"/>
+        </w:rPr>
+        <w:t xml:space="preserve"> into the microphone. </w:t>
+      </w:r>
+      <w:r>
+        <w:rPr>
+          <w:sz w:val="24"/>
+          <w:szCs w:val="24"/>
+          <w:lang w:val="en-GB"/>
+        </w:rPr>
+        <w:t xml:space="preserve">How it does this is that, a series of programmable </w:t>
+      </w:r>
+      <w:r>
+        <w:rPr>
+          <w:sz w:val="24"/>
+          <w:szCs w:val="24"/>
+          <w:lang w:val="en-GB"/>
+        </w:rPr>
+        <w:t>memories</w:t>
+      </w:r>
+      <w:r>
+        <w:rPr>
+          <w:sz w:val="24"/>
+          <w:szCs w:val="24"/>
+          <w:lang w:val="en-GB"/>
+        </w:rPr>
+        <w:t xml:space="preserve"> </w:t>
+      </w:r>
+      <w:r>
+        <w:rPr>
+          <w:sz w:val="24"/>
+          <w:szCs w:val="24"/>
+          <w:lang w:val="en-GB"/>
+        </w:rPr>
+        <w:t xml:space="preserve">items have been stored into the </w:t>
+      </w:r>
+      <w:r>
+        <w:rPr>
+          <w:sz w:val="24"/>
+          <w:szCs w:val="24"/>
+          <w:lang w:val="en-GB"/>
+        </w:rPr>
+        <w:t>database</w:t>
+      </w:r>
+      <w:r>
+        <w:rPr>
+          <w:sz w:val="24"/>
+          <w:szCs w:val="24"/>
+          <w:lang w:val="en-GB"/>
+        </w:rPr>
+        <w:t xml:space="preserve"> that whenever a similar </w:t>
+      </w:r>
+      <w:r>
+        <w:rPr>
+          <w:sz w:val="24"/>
+          <w:szCs w:val="24"/>
+          <w:lang w:val="en-GB"/>
+        </w:rPr>
+        <w:t>input</w:t>
+      </w:r>
+      <w:r>
+        <w:rPr>
+          <w:sz w:val="24"/>
+          <w:szCs w:val="24"/>
+          <w:lang w:val="en-GB"/>
+        </w:rPr>
+        <w:t xml:space="preserve"> is detected, </w:t>
+      </w:r>
+      <w:r>
+        <w:rPr>
+          <w:sz w:val="24"/>
+          <w:szCs w:val="24"/>
+          <w:lang w:val="en-GB"/>
+        </w:rPr>
+        <w:t xml:space="preserve">searches for that </w:t>
+      </w:r>
+      <w:r>
+        <w:rPr>
+          <w:sz w:val="24"/>
+          <w:szCs w:val="24"/>
+          <w:lang w:val="en-GB"/>
+        </w:rPr>
+        <w:t>particle</w:t>
+      </w:r>
+      <w:r>
+        <w:rPr>
+          <w:sz w:val="24"/>
+          <w:szCs w:val="24"/>
+          <w:lang w:val="en-GB"/>
+        </w:rPr>
+        <w:t xml:space="preserve"> </w:t>
+      </w:r>
+      <w:r>
+        <w:rPr>
+          <w:sz w:val="24"/>
+          <w:szCs w:val="24"/>
+          <w:lang w:val="en-GB"/>
+        </w:rPr>
+        <w:t>memory</w:t>
+      </w:r>
+      <w:r>
+        <w:rPr>
+          <w:sz w:val="24"/>
+          <w:szCs w:val="24"/>
+          <w:lang w:val="en-GB"/>
+        </w:rPr>
+        <w:t xml:space="preserve"> file and </w:t>
+      </w:r>
+      <w:r>
+        <w:rPr>
+          <w:sz w:val="24"/>
+          <w:szCs w:val="24"/>
+          <w:lang w:val="en-GB"/>
+        </w:rPr>
+        <w:t xml:space="preserve">executes the </w:t>
+      </w:r>
+      <w:r>
+        <w:rPr>
+          <w:sz w:val="24"/>
+          <w:szCs w:val="24"/>
+          <w:lang w:val="en-GB"/>
+        </w:rPr>
+        <w:t>expected</w:t>
+      </w:r>
+      <w:r>
+        <w:rPr>
+          <w:sz w:val="24"/>
+          <w:szCs w:val="24"/>
+          <w:lang w:val="en-GB"/>
+        </w:rPr>
+        <w:t xml:space="preserve"> outcome</w:t>
+      </w:r>
+      <w:r>
+        <w:rPr>
+          <w:sz w:val="24"/>
+          <w:szCs w:val="24"/>
+          <w:lang w:val="en-GB"/>
+        </w:rPr>
+        <w:t xml:space="preserve"> which is the presented to the user</w:t>
+      </w:r>
+      <w:r>
+        <w:rPr>
+          <w:sz w:val="24"/>
+          <w:szCs w:val="24"/>
+          <w:lang w:val="en-GB"/>
+        </w:rPr>
+        <w:t xml:space="preserve">. Another </w:t>
+      </w:r>
+      <w:r>
+        <w:rPr>
+          <w:sz w:val="24"/>
+          <w:szCs w:val="24"/>
+          <w:lang w:val="en-GB"/>
+        </w:rPr>
+        <w:t>example</w:t>
+      </w:r>
+      <w:r>
+        <w:rPr>
+          <w:sz w:val="24"/>
+          <w:szCs w:val="24"/>
+          <w:lang w:val="en-GB"/>
+        </w:rPr>
+        <w:t xml:space="preserve"> is Amazon Alexa that </w:t>
+      </w:r>
+      <w:r>
+        <w:rPr>
+          <w:sz w:val="24"/>
+          <w:szCs w:val="24"/>
+          <w:lang w:val="en-GB"/>
+        </w:rPr>
+        <w:t xml:space="preserve">works in a </w:t>
+      </w:r>
+      <w:r>
+        <w:rPr>
+          <w:sz w:val="24"/>
+          <w:szCs w:val="24"/>
+          <w:lang w:val="en-GB"/>
+        </w:rPr>
+        <w:t>similar</w:t>
+      </w:r>
+      <w:r>
+        <w:rPr>
+          <w:sz w:val="24"/>
+          <w:szCs w:val="24"/>
+          <w:lang w:val="en-GB"/>
+        </w:rPr>
+        <w:t xml:space="preserve"> </w:t>
+      </w:r>
+      <w:r>
+        <w:rPr>
+          <w:sz w:val="24"/>
+          <w:szCs w:val="24"/>
+          <w:lang w:val="en-GB"/>
+        </w:rPr>
+        <w:t xml:space="preserve">manner. </w:t>
+      </w:r>
+    </w:p>
+    <w:p>
+      <w:pPr>
+        <w:spacing w:line="360" w:lineRule="auto"/>
+        <w:jc w:val="both"/>
+        <w:rPr>
+          <w:sz w:val="24"/>
+          <w:szCs w:val="24"/>
+          <w:lang w:val="en-GB"/>
+        </w:rPr>
+      </w:pPr>
+      <w:r>
+        <w:rPr>
+          <w:sz w:val="24"/>
+          <w:szCs w:val="24"/>
+          <w:lang w:val="en-GB"/>
+        </w:rPr>
+        <w:t>There</w:t>
+      </w:r>
+      <w:r>
+        <w:rPr>
+          <w:sz w:val="24"/>
+          <w:szCs w:val="24"/>
+          <w:lang w:val="en-GB"/>
+        </w:rPr>
+        <w:t xml:space="preserve"> are several </w:t>
+      </w:r>
+      <w:r>
+        <w:rPr>
+          <w:sz w:val="24"/>
+          <w:szCs w:val="24"/>
+          <w:lang w:val="en-GB"/>
+        </w:rPr>
+        <w:t>output responses</w:t>
+      </w:r>
+      <w:r>
+        <w:rPr>
+          <w:sz w:val="24"/>
+          <w:szCs w:val="24"/>
+          <w:lang w:val="en-GB"/>
+        </w:rPr>
+        <w:t xml:space="preserve"> that are store </w:t>
+      </w:r>
+      <w:r>
+        <w:rPr>
+          <w:sz w:val="24"/>
+          <w:szCs w:val="24"/>
+          <w:lang w:val="en-GB"/>
+        </w:rPr>
+        <w:t>within</w:t>
+      </w:r>
+      <w:r>
+        <w:rPr>
+          <w:sz w:val="24"/>
+          <w:szCs w:val="24"/>
+          <w:lang w:val="en-GB"/>
+        </w:rPr>
+        <w:t xml:space="preserve"> </w:t>
+      </w:r>
+      <w:r>
+        <w:rPr>
+          <w:sz w:val="24"/>
+          <w:szCs w:val="24"/>
+          <w:lang w:val="en-GB"/>
+        </w:rPr>
+        <w:t>amazon</w:t>
+      </w:r>
+      <w:r>
+        <w:rPr>
+          <w:sz w:val="24"/>
+          <w:szCs w:val="24"/>
+          <w:lang w:val="en-GB"/>
+        </w:rPr>
+        <w:t xml:space="preserve"> </w:t>
+      </w:r>
+      <w:r>
+        <w:rPr>
+          <w:sz w:val="24"/>
+          <w:szCs w:val="24"/>
+          <w:lang w:val="en-GB"/>
+        </w:rPr>
+        <w:t>services</w:t>
+      </w:r>
+      <w:r>
+        <w:rPr>
+          <w:sz w:val="24"/>
+          <w:szCs w:val="24"/>
+          <w:lang w:val="en-GB"/>
+        </w:rPr>
+        <w:t xml:space="preserve">, and </w:t>
+      </w:r>
+      <w:r>
+        <w:rPr>
+          <w:sz w:val="24"/>
+          <w:szCs w:val="24"/>
+          <w:lang w:val="en-GB"/>
+        </w:rPr>
+        <w:t>using</w:t>
+      </w:r>
+      <w:r>
+        <w:rPr>
+          <w:sz w:val="24"/>
+          <w:szCs w:val="24"/>
+          <w:lang w:val="en-GB"/>
+        </w:rPr>
+        <w:t xml:space="preserve"> the </w:t>
+      </w:r>
+      <w:r>
+        <w:rPr>
+          <w:sz w:val="24"/>
+          <w:szCs w:val="24"/>
+          <w:lang w:val="en-GB"/>
+        </w:rPr>
+        <w:t>programmable</w:t>
+      </w:r>
+      <w:r>
+        <w:rPr>
+          <w:sz w:val="24"/>
+          <w:szCs w:val="24"/>
+          <w:lang w:val="en-GB"/>
+        </w:rPr>
+        <w:t xml:space="preserve"> me</w:t>
+      </w:r>
+      <w:r>
+        <w:rPr>
+          <w:sz w:val="24"/>
+          <w:szCs w:val="24"/>
+          <w:lang w:val="en-GB"/>
+        </w:rPr>
+        <w:t>mor</w:t>
+      </w:r>
+      <w:r>
+        <w:rPr>
+          <w:sz w:val="24"/>
+          <w:szCs w:val="24"/>
+          <w:lang w:val="en-GB"/>
+        </w:rPr>
+        <w:t xml:space="preserve">y of the </w:t>
+      </w:r>
+      <w:r>
+        <w:rPr>
+          <w:sz w:val="24"/>
+          <w:szCs w:val="24"/>
+          <w:lang w:val="en-GB"/>
+        </w:rPr>
+        <w:t>machine,</w:t>
+      </w:r>
+      <w:r>
+        <w:rPr>
+          <w:sz w:val="24"/>
+          <w:szCs w:val="24"/>
+          <w:lang w:val="en-GB"/>
+        </w:rPr>
+        <w:t xml:space="preserve"> these devices are trained </w:t>
+      </w:r>
+      <w:r>
+        <w:rPr>
+          <w:sz w:val="24"/>
+          <w:szCs w:val="24"/>
+          <w:lang w:val="en-GB"/>
+        </w:rPr>
+        <w:t>to accept</w:t>
+      </w:r>
+      <w:r>
+        <w:rPr>
+          <w:sz w:val="24"/>
+          <w:szCs w:val="24"/>
+          <w:lang w:val="en-GB"/>
+        </w:rPr>
+        <w:t xml:space="preserve"> user </w:t>
+      </w:r>
+      <w:r>
+        <w:rPr>
+          <w:sz w:val="24"/>
+          <w:szCs w:val="24"/>
+          <w:lang w:val="en-GB"/>
+        </w:rPr>
+        <w:t>input</w:t>
+      </w:r>
+      <w:r>
+        <w:rPr>
+          <w:sz w:val="24"/>
+          <w:szCs w:val="24"/>
+          <w:lang w:val="en-GB"/>
+        </w:rPr>
+        <w:t xml:space="preserve"> in terms of voice and </w:t>
+      </w:r>
+      <w:r>
+        <w:rPr>
+          <w:sz w:val="24"/>
+          <w:szCs w:val="24"/>
+          <w:lang w:val="en-GB"/>
+        </w:rPr>
+        <w:t xml:space="preserve">sound and then proceed to execute the </w:t>
+      </w:r>
+      <w:r>
+        <w:rPr>
+          <w:sz w:val="24"/>
+          <w:szCs w:val="24"/>
+          <w:lang w:val="en-GB"/>
+        </w:rPr>
+        <w:t>command. A</w:t>
+      </w:r>
+      <w:r>
+        <w:rPr>
+          <w:sz w:val="24"/>
+          <w:szCs w:val="24"/>
+          <w:lang w:val="en-GB"/>
+        </w:rPr>
+        <w:t xml:space="preserve"> command for </w:t>
+      </w:r>
+      <w:r>
+        <w:rPr>
+          <w:sz w:val="24"/>
+          <w:szCs w:val="24"/>
+          <w:lang w:val="en-GB"/>
+        </w:rPr>
+        <w:t>instance</w:t>
+      </w:r>
+      <w:r>
+        <w:rPr>
+          <w:sz w:val="24"/>
+          <w:szCs w:val="24"/>
+          <w:lang w:val="en-GB"/>
+        </w:rPr>
+        <w:t xml:space="preserve"> would </w:t>
+      </w:r>
+      <w:r>
+        <w:rPr>
+          <w:sz w:val="24"/>
+          <w:szCs w:val="24"/>
+          <w:lang w:val="en-GB"/>
+        </w:rPr>
+        <w:t>include</w:t>
+      </w:r>
+      <w:r>
+        <w:rPr>
+          <w:sz w:val="24"/>
+          <w:szCs w:val="24"/>
+          <w:lang w:val="en-GB"/>
+        </w:rPr>
+        <w:t xml:space="preserve">, play music, </w:t>
+      </w:r>
+      <w:r>
+        <w:rPr>
+          <w:sz w:val="24"/>
+          <w:szCs w:val="24"/>
+          <w:lang w:val="en-GB"/>
+        </w:rPr>
+        <w:t>solve</w:t>
+      </w:r>
+      <w:r>
+        <w:rPr>
+          <w:sz w:val="24"/>
+          <w:szCs w:val="24"/>
+          <w:lang w:val="en-GB"/>
+        </w:rPr>
+        <w:t xml:space="preserve"> a math problem </w:t>
+      </w:r>
+      <w:r>
+        <w:rPr>
+          <w:sz w:val="24"/>
+          <w:szCs w:val="24"/>
+          <w:lang w:val="en-GB"/>
+        </w:rPr>
+        <w:t xml:space="preserve">or predict </w:t>
+      </w:r>
+      <w:r>
+        <w:rPr>
+          <w:sz w:val="24"/>
+          <w:szCs w:val="24"/>
+          <w:lang w:val="en-GB"/>
+        </w:rPr>
+        <w:t>tomorrow’s</w:t>
+      </w:r>
+      <w:r>
+        <w:rPr>
+          <w:sz w:val="24"/>
+          <w:szCs w:val="24"/>
+          <w:lang w:val="en-GB"/>
+        </w:rPr>
+        <w:t xml:space="preserve"> </w:t>
+      </w:r>
+      <w:r>
+        <w:rPr>
+          <w:sz w:val="24"/>
+          <w:szCs w:val="24"/>
+          <w:lang w:val="en-GB"/>
+        </w:rPr>
+        <w:t>weather</w:t>
+      </w:r>
+      <w:r>
+        <w:rPr>
+          <w:sz w:val="24"/>
+          <w:szCs w:val="24"/>
+          <w:lang w:val="en-GB"/>
+        </w:rPr>
+        <w:t xml:space="preserve"> </w:t>
+      </w:r>
+      <w:r>
+        <w:rPr>
+          <w:sz w:val="24"/>
+          <w:szCs w:val="24"/>
+          <w:lang w:val="en-GB"/>
+        </w:rPr>
+        <w:t>forecast. Alongside</w:t>
+      </w:r>
+      <w:r>
+        <w:rPr>
+          <w:sz w:val="24"/>
+          <w:szCs w:val="24"/>
+          <w:lang w:val="en-GB"/>
+        </w:rPr>
+        <w:t xml:space="preserve"> smart AI </w:t>
+      </w:r>
+      <w:r>
+        <w:rPr>
+          <w:sz w:val="24"/>
+          <w:szCs w:val="24"/>
+          <w:lang w:val="en-GB"/>
+        </w:rPr>
+        <w:t>agents, we</w:t>
+      </w:r>
+      <w:r>
+        <w:rPr>
+          <w:sz w:val="24"/>
+          <w:szCs w:val="24"/>
+          <w:lang w:val="en-GB"/>
+        </w:rPr>
+        <w:t xml:space="preserve"> </w:t>
+      </w:r>
+      <w:r>
+        <w:rPr>
+          <w:sz w:val="24"/>
+          <w:szCs w:val="24"/>
+          <w:lang w:val="en-GB"/>
+        </w:rPr>
+        <w:t>have</w:t>
+      </w:r>
+      <w:r>
+        <w:rPr>
+          <w:sz w:val="24"/>
+          <w:szCs w:val="24"/>
+          <w:lang w:val="en-GB"/>
+        </w:rPr>
+        <w:t xml:space="preserve"> fuzzy</w:t>
+      </w:r>
+      <w:r>
+        <w:rPr>
+          <w:sz w:val="24"/>
+          <w:szCs w:val="24"/>
+          <w:lang w:val="en-GB"/>
+        </w:rPr>
+        <w:t xml:space="preserve"> </w:t>
+      </w:r>
+      <w:r>
+        <w:rPr>
+          <w:sz w:val="24"/>
+          <w:szCs w:val="24"/>
+          <w:lang w:val="en-GB"/>
+        </w:rPr>
+        <w:t>applications. There is</w:t>
+      </w:r>
+      <w:r>
+        <w:rPr>
+          <w:sz w:val="24"/>
+          <w:szCs w:val="24"/>
+          <w:lang w:val="en-GB"/>
+        </w:rPr>
+        <w:t xml:space="preserve"> </w:t>
+      </w:r>
+      <w:r>
+        <w:rPr>
+          <w:sz w:val="24"/>
+          <w:szCs w:val="24"/>
+          <w:lang w:val="en-GB"/>
+        </w:rPr>
+        <w:t>not</w:t>
+      </w:r>
+      <w:r>
+        <w:rPr>
+          <w:sz w:val="24"/>
+          <w:szCs w:val="24"/>
+          <w:lang w:val="en-GB"/>
+        </w:rPr>
+        <w:t xml:space="preserve"> much a </w:t>
+      </w:r>
+      <w:r>
+        <w:rPr>
+          <w:sz w:val="24"/>
+          <w:szCs w:val="24"/>
+          <w:lang w:val="en-GB"/>
+        </w:rPr>
+        <w:t>difference</w:t>
+      </w:r>
+      <w:r>
+        <w:rPr>
+          <w:sz w:val="24"/>
+          <w:szCs w:val="24"/>
+          <w:lang w:val="en-GB"/>
+        </w:rPr>
+        <w:t xml:space="preserve"> between the two except that </w:t>
+      </w:r>
+      <w:r>
+        <w:rPr>
+          <w:sz w:val="24"/>
+          <w:szCs w:val="24"/>
+          <w:lang w:val="en-GB"/>
+        </w:rPr>
+        <w:t xml:space="preserve">fuzzy applications </w:t>
+      </w:r>
+      <w:r>
+        <w:rPr>
+          <w:sz w:val="24"/>
+          <w:szCs w:val="24"/>
+          <w:lang w:val="en-GB"/>
+        </w:rPr>
+        <w:t>perform simpler</w:t>
+      </w:r>
+      <w:r>
+        <w:rPr>
+          <w:sz w:val="24"/>
+          <w:szCs w:val="24"/>
+          <w:lang w:val="en-GB"/>
+        </w:rPr>
+        <w:t xml:space="preserve"> activities than</w:t>
+      </w:r>
+      <w:r>
+        <w:rPr>
+          <w:sz w:val="24"/>
+          <w:szCs w:val="24"/>
+          <w:lang w:val="en-GB"/>
+        </w:rPr>
+        <w:t xml:space="preserve"> </w:t>
+      </w:r>
+      <w:r>
+        <w:rPr>
+          <w:sz w:val="24"/>
+          <w:szCs w:val="24"/>
+          <w:lang w:val="en-GB"/>
+        </w:rPr>
+        <w:t>smart agents.</w:t>
+      </w:r>
+      <w:r>
+        <w:rPr>
+          <w:sz w:val="24"/>
+          <w:szCs w:val="24"/>
+          <w:lang w:val="en-GB"/>
+        </w:rPr>
+        <w:t xml:space="preserve"> </w:t>
+      </w:r>
+    </w:p>
+    <w:p>
+      <w:pPr>
+        <w:spacing w:line="360" w:lineRule="auto"/>
+        <w:jc w:val="both"/>
+        <w:rPr>
+          <w:sz w:val="24"/>
+          <w:szCs w:val="24"/>
+          <w:lang w:val="en-GB"/>
+        </w:rPr>
+      </w:pPr>
+      <w:r>
+        <w:rPr>
+          <w:sz w:val="24"/>
+          <w:szCs w:val="24"/>
+          <w:lang w:val="en-GB"/>
+        </w:rPr>
+        <w:t xml:space="preserve">Their </w:t>
+      </w:r>
+      <w:r>
+        <w:rPr>
+          <w:sz w:val="24"/>
+          <w:szCs w:val="24"/>
+          <w:lang w:val="en-GB"/>
+        </w:rPr>
+        <w:t>applications</w:t>
+      </w:r>
+      <w:r>
+        <w:rPr>
+          <w:sz w:val="24"/>
+          <w:szCs w:val="24"/>
+          <w:lang w:val="en-GB"/>
+        </w:rPr>
+        <w:t xml:space="preserve"> </w:t>
+      </w:r>
+      <w:r>
+        <w:rPr>
+          <w:sz w:val="24"/>
+          <w:szCs w:val="24"/>
+          <w:lang w:val="en-GB"/>
+        </w:rPr>
+        <w:t>have</w:t>
+      </w:r>
+      <w:r>
+        <w:rPr>
+          <w:sz w:val="24"/>
+          <w:szCs w:val="24"/>
+          <w:lang w:val="en-GB"/>
+        </w:rPr>
+        <w:t xml:space="preserve"> been used </w:t>
+      </w:r>
+      <w:r>
+        <w:rPr>
+          <w:sz w:val="24"/>
+          <w:szCs w:val="24"/>
+          <w:lang w:val="en-GB"/>
+        </w:rPr>
+        <w:t xml:space="preserve">in </w:t>
+      </w:r>
+      <w:r>
+        <w:rPr>
+          <w:sz w:val="24"/>
+          <w:szCs w:val="24"/>
+          <w:lang w:val="en-GB"/>
+        </w:rPr>
+        <w:t>security</w:t>
+      </w:r>
+      <w:r>
+        <w:rPr>
+          <w:sz w:val="24"/>
+          <w:szCs w:val="24"/>
+          <w:lang w:val="en-GB"/>
+        </w:rPr>
+        <w:t xml:space="preserve">, </w:t>
+      </w:r>
+      <w:r>
+        <w:rPr>
+          <w:sz w:val="24"/>
+          <w:szCs w:val="24"/>
+          <w:lang w:val="en-GB"/>
+        </w:rPr>
+        <w:t xml:space="preserve">college </w:t>
+      </w:r>
+      <w:r>
+        <w:rPr>
+          <w:sz w:val="24"/>
+          <w:szCs w:val="24"/>
+          <w:lang w:val="en-GB"/>
+        </w:rPr>
+        <w:t>entry</w:t>
+      </w:r>
+      <w:r>
+        <w:rPr>
+          <w:sz w:val="24"/>
+          <w:szCs w:val="24"/>
+          <w:lang w:val="en-GB"/>
+        </w:rPr>
+        <w:t xml:space="preserve"> </w:t>
+      </w:r>
+      <w:r>
+        <w:rPr>
+          <w:sz w:val="24"/>
+          <w:szCs w:val="24"/>
+          <w:lang w:val="en-GB"/>
+        </w:rPr>
+        <w:t>admissions</w:t>
+      </w:r>
+      <w:r>
+        <w:rPr>
+          <w:sz w:val="24"/>
+          <w:szCs w:val="24"/>
+          <w:lang w:val="en-GB"/>
+        </w:rPr>
+        <w:t xml:space="preserve">, </w:t>
+      </w:r>
+      <w:r>
+        <w:rPr>
+          <w:sz w:val="24"/>
+          <w:szCs w:val="24"/>
+          <w:lang w:val="en-GB"/>
+        </w:rPr>
+        <w:t xml:space="preserve">ticket </w:t>
+      </w:r>
+      <w:r>
+        <w:rPr>
+          <w:sz w:val="24"/>
+          <w:szCs w:val="24"/>
+          <w:lang w:val="en-GB"/>
+        </w:rPr>
+        <w:t>bookings</w:t>
+      </w:r>
+      <w:r>
+        <w:rPr>
+          <w:sz w:val="24"/>
+          <w:szCs w:val="24"/>
+          <w:lang w:val="en-GB"/>
+        </w:rPr>
+        <w:t xml:space="preserve"> </w:t>
+      </w:r>
+      <w:r>
+        <w:rPr>
+          <w:sz w:val="24"/>
+          <w:szCs w:val="24"/>
+          <w:lang w:val="en-GB"/>
+        </w:rPr>
+        <w:t>and ATM Financial</w:t>
+      </w:r>
+      <w:r>
+        <w:rPr>
+          <w:sz w:val="24"/>
+          <w:szCs w:val="24"/>
+          <w:lang w:val="en-GB"/>
+        </w:rPr>
+        <w:t xml:space="preserve"> </w:t>
+      </w:r>
+      <w:r>
+        <w:rPr>
+          <w:sz w:val="24"/>
+          <w:szCs w:val="24"/>
+          <w:lang w:val="en-GB"/>
+        </w:rPr>
+        <w:t>services. They</w:t>
+      </w:r>
+      <w:r>
+        <w:rPr>
+          <w:sz w:val="24"/>
+          <w:szCs w:val="24"/>
+          <w:lang w:val="en-GB"/>
+        </w:rPr>
+        <w:t xml:space="preserve"> are trained to think and behave like human beings.</w:t>
+      </w:r>
+      <w:r>
+        <w:rPr>
+          <w:sz w:val="24"/>
+          <w:szCs w:val="24"/>
+          <w:lang w:val="en-GB"/>
+        </w:rPr>
+        <w:t xml:space="preserve"> This is based</w:t>
+      </w:r>
+      <w:r>
+        <w:rPr>
+          <w:sz w:val="24"/>
+          <w:szCs w:val="24"/>
+          <w:lang w:val="en-GB"/>
+        </w:rPr>
+        <w:t xml:space="preserve"> on </w:t>
+      </w:r>
+      <w:r>
+        <w:rPr>
+          <w:sz w:val="24"/>
+          <w:szCs w:val="24"/>
+          <w:lang w:val="en-GB"/>
+        </w:rPr>
+        <w:t xml:space="preserve">their abilities to </w:t>
+      </w:r>
+      <w:r>
+        <w:rPr>
+          <w:sz w:val="24"/>
+          <w:szCs w:val="24"/>
+          <w:lang w:val="en-GB"/>
+        </w:rPr>
+        <w:t>recognise</w:t>
+      </w:r>
+      <w:r>
+        <w:rPr>
+          <w:sz w:val="24"/>
+          <w:szCs w:val="24"/>
+          <w:lang w:val="en-GB"/>
+        </w:rPr>
+        <w:t xml:space="preserve"> particular </w:t>
+      </w:r>
+      <w:r>
+        <w:rPr>
+          <w:sz w:val="24"/>
+          <w:szCs w:val="24"/>
+          <w:lang w:val="en-GB"/>
+        </w:rPr>
+        <w:t>inputs, validate</w:t>
+      </w:r>
+      <w:r>
+        <w:rPr>
+          <w:sz w:val="24"/>
+          <w:szCs w:val="24"/>
+          <w:lang w:val="en-GB"/>
+        </w:rPr>
+        <w:t xml:space="preserve"> them and based on the written </w:t>
+      </w:r>
+      <w:r>
+        <w:rPr>
+          <w:sz w:val="24"/>
+          <w:szCs w:val="24"/>
+          <w:lang w:val="en-GB"/>
+        </w:rPr>
+        <w:t>algorithms</w:t>
+      </w:r>
+      <w:r>
+        <w:rPr>
+          <w:sz w:val="24"/>
+          <w:szCs w:val="24"/>
+          <w:lang w:val="en-GB"/>
+        </w:rPr>
+        <w:t xml:space="preserve"> and then pass a </w:t>
+      </w:r>
+      <w:r>
+        <w:rPr>
+          <w:sz w:val="24"/>
+          <w:szCs w:val="24"/>
+          <w:lang w:val="en-GB"/>
+        </w:rPr>
+        <w:t>feedback</w:t>
+      </w:r>
+      <w:r>
+        <w:rPr>
+          <w:sz w:val="24"/>
+          <w:szCs w:val="24"/>
+          <w:lang w:val="en-GB"/>
+        </w:rPr>
+        <w:t xml:space="preserve"> to the user. Based on the particular input supplied by </w:t>
+      </w:r>
+      <w:r>
+        <w:rPr>
+          <w:sz w:val="24"/>
+          <w:szCs w:val="24"/>
+          <w:lang w:val="en-GB"/>
+        </w:rPr>
+        <w:t>their</w:t>
+      </w:r>
+      <w:r>
+        <w:rPr>
+          <w:sz w:val="24"/>
+          <w:szCs w:val="24"/>
+          <w:lang w:val="en-GB"/>
+        </w:rPr>
+        <w:t xml:space="preserve"> user, the required </w:t>
+      </w:r>
+      <w:r>
+        <w:rPr>
+          <w:sz w:val="24"/>
+          <w:szCs w:val="24"/>
+          <w:lang w:val="en-GB"/>
+        </w:rPr>
+        <w:t>responses</w:t>
+      </w:r>
+      <w:r>
+        <w:rPr>
+          <w:sz w:val="24"/>
+          <w:szCs w:val="24"/>
+          <w:lang w:val="en-GB"/>
+        </w:rPr>
+        <w:t xml:space="preserve"> is </w:t>
+      </w:r>
+      <w:r>
+        <w:rPr>
+          <w:sz w:val="24"/>
+          <w:szCs w:val="24"/>
+          <w:lang w:val="en-GB"/>
+        </w:rPr>
+        <w:t>produced</w:t>
+      </w:r>
+      <w:r>
+        <w:rPr>
+          <w:sz w:val="24"/>
+          <w:szCs w:val="24"/>
+          <w:lang w:val="en-GB"/>
+        </w:rPr>
+        <w:t xml:space="preserve"> and if </w:t>
+      </w:r>
+      <w:r>
+        <w:rPr>
+          <w:sz w:val="24"/>
+          <w:szCs w:val="24"/>
+          <w:lang w:val="en-GB"/>
+        </w:rPr>
+        <w:t>an invalid entry occurs, the application informs us</w:t>
+      </w:r>
+      <w:r>
+        <w:rPr>
+          <w:sz w:val="24"/>
+          <w:szCs w:val="24"/>
+          <w:lang w:val="en-GB"/>
+        </w:rPr>
+        <w:t>er of so.</w:t>
+      </w:r>
+    </w:p>
+    <w:p>
+      <w:pPr>
+        <w:spacing w:line="360" w:lineRule="auto"/>
+        <w:jc w:val="both"/>
+        <w:rPr>
+          <w:sz w:val="24"/>
+          <w:szCs w:val="24"/>
+          <w:lang w:val="en-GB"/>
+        </w:rPr>
+      </w:pPr>
+      <w:r>
+        <w:rPr>
+          <w:sz w:val="24"/>
+          <w:szCs w:val="24"/>
+          <w:lang w:val="en-GB"/>
+        </w:rPr>
+        <w:t>W</w:t>
+      </w:r>
+      <w:r>
+        <w:rPr>
+          <w:sz w:val="24"/>
+          <w:szCs w:val="24"/>
+          <w:lang w:val="en-GB"/>
+        </w:rPr>
+        <w:t xml:space="preserve">ith </w:t>
+      </w:r>
+      <w:r>
+        <w:rPr>
+          <w:sz w:val="24"/>
+          <w:szCs w:val="24"/>
+          <w:lang w:val="en-GB"/>
+        </w:rPr>
+        <w:t>time</w:t>
+      </w:r>
+      <w:r>
+        <w:rPr>
+          <w:sz w:val="24"/>
+          <w:szCs w:val="24"/>
+          <w:lang w:val="en-GB"/>
+        </w:rPr>
+        <w:t>,</w:t>
+      </w:r>
+      <w:r>
+        <w:rPr>
+          <w:sz w:val="24"/>
+          <w:szCs w:val="24"/>
+          <w:lang w:val="en-GB"/>
+        </w:rPr>
+        <w:t xml:space="preserve"> these</w:t>
+      </w:r>
+      <w:r>
+        <w:rPr>
+          <w:sz w:val="24"/>
+          <w:szCs w:val="24"/>
+          <w:lang w:val="en-GB"/>
+        </w:rPr>
+        <w:t xml:space="preserve"> robots have been programmed to almost make </w:t>
+      </w:r>
+      <w:r>
+        <w:rPr>
+          <w:sz w:val="24"/>
+          <w:szCs w:val="24"/>
+          <w:lang w:val="en-GB"/>
+        </w:rPr>
+        <w:t>truthful</w:t>
+      </w:r>
+      <w:r>
+        <w:rPr>
+          <w:sz w:val="24"/>
+          <w:szCs w:val="24"/>
+          <w:lang w:val="en-GB"/>
+        </w:rPr>
+        <w:t xml:space="preserve"> </w:t>
+      </w:r>
+      <w:r>
+        <w:rPr>
+          <w:sz w:val="24"/>
+          <w:szCs w:val="24"/>
+          <w:lang w:val="en-GB"/>
+        </w:rPr>
+        <w:t>judgements</w:t>
+      </w:r>
+      <w:r>
+        <w:rPr>
+          <w:sz w:val="24"/>
+          <w:szCs w:val="24"/>
+          <w:lang w:val="en-GB"/>
+        </w:rPr>
+        <w:t xml:space="preserve"> based </w:t>
+      </w:r>
+      <w:r>
+        <w:rPr>
+          <w:sz w:val="24"/>
+          <w:szCs w:val="24"/>
+          <w:lang w:val="en-GB"/>
+        </w:rPr>
+        <w:t>on certain</w:t>
+      </w:r>
+      <w:r>
+        <w:rPr>
+          <w:sz w:val="24"/>
+          <w:szCs w:val="24"/>
+          <w:lang w:val="en-GB"/>
+        </w:rPr>
+        <w:t xml:space="preserve"> </w:t>
+      </w:r>
+      <w:r>
+        <w:rPr>
+          <w:sz w:val="24"/>
+          <w:szCs w:val="24"/>
+          <w:lang w:val="en-GB"/>
+        </w:rPr>
+        <w:t>inputs</w:t>
+      </w:r>
+      <w:r>
+        <w:rPr>
+          <w:sz w:val="24"/>
+          <w:szCs w:val="24"/>
+          <w:lang w:val="en-GB"/>
+        </w:rPr>
+        <w:t xml:space="preserve"> from </w:t>
+      </w:r>
+      <w:r>
+        <w:rPr>
+          <w:sz w:val="24"/>
+          <w:szCs w:val="24"/>
+          <w:lang w:val="en-GB"/>
+        </w:rPr>
+        <w:t xml:space="preserve">a </w:t>
+      </w:r>
+      <w:r>
+        <w:rPr>
+          <w:sz w:val="24"/>
+          <w:szCs w:val="24"/>
+          <w:lang w:val="en-GB"/>
+        </w:rPr>
+        <w:t>human</w:t>
+      </w:r>
+      <w:r>
+        <w:rPr>
+          <w:sz w:val="24"/>
+          <w:szCs w:val="24"/>
+          <w:lang w:val="en-GB"/>
+        </w:rPr>
+        <w:t xml:space="preserve"> </w:t>
+      </w:r>
+      <w:r>
+        <w:rPr>
+          <w:sz w:val="24"/>
+          <w:szCs w:val="24"/>
+          <w:lang w:val="en-GB"/>
+        </w:rPr>
+        <w:t>interactions</w:t>
+      </w:r>
+      <w:r>
+        <w:rPr>
+          <w:sz w:val="24"/>
+          <w:szCs w:val="24"/>
+          <w:lang w:val="en-GB"/>
+        </w:rPr>
+        <w:t xml:space="preserve"> perspective</w:t>
+      </w:r>
+      <w:r>
+        <w:rPr>
+          <w:sz w:val="24"/>
+          <w:szCs w:val="24"/>
+          <w:lang w:val="en-GB"/>
+        </w:rPr>
+        <w:t>.</w:t>
+      </w:r>
+      <w:r>
+        <w:rPr>
+          <w:sz w:val="24"/>
+          <w:szCs w:val="24"/>
+          <w:lang w:val="en-GB"/>
+        </w:rPr>
+        <w:t xml:space="preserve"> The interesting bit is that today </w:t>
+      </w:r>
+      <w:r>
+        <w:rPr>
+          <w:sz w:val="24"/>
+          <w:szCs w:val="24"/>
+          <w:lang w:val="en-GB"/>
+        </w:rPr>
+        <w:t xml:space="preserve">fuzzy </w:t>
+      </w:r>
+      <w:r>
+        <w:rPr>
+          <w:sz w:val="24"/>
+          <w:szCs w:val="24"/>
+          <w:lang w:val="en-GB"/>
+        </w:rPr>
+        <w:t>applications</w:t>
+      </w:r>
+      <w:r>
+        <w:rPr>
+          <w:sz w:val="24"/>
+          <w:szCs w:val="24"/>
+          <w:lang w:val="en-GB"/>
+        </w:rPr>
+        <w:t xml:space="preserve"> have </w:t>
+      </w:r>
+      <w:r>
+        <w:rPr>
+          <w:sz w:val="24"/>
+          <w:szCs w:val="24"/>
+          <w:lang w:val="en-GB"/>
+        </w:rPr>
+        <w:t>advanced</w:t>
+      </w:r>
+      <w:r>
+        <w:rPr>
+          <w:sz w:val="24"/>
+          <w:szCs w:val="24"/>
+          <w:lang w:val="en-GB"/>
+        </w:rPr>
+        <w:t xml:space="preserve"> and </w:t>
+      </w:r>
+      <w:r>
+        <w:rPr>
+          <w:sz w:val="24"/>
+          <w:szCs w:val="24"/>
+          <w:lang w:val="en-GB"/>
+        </w:rPr>
+        <w:t>have been</w:t>
+      </w:r>
+      <w:r>
+        <w:rPr>
+          <w:sz w:val="24"/>
+          <w:szCs w:val="24"/>
+          <w:lang w:val="en-GB"/>
+        </w:rPr>
+        <w:t xml:space="preserve"> incorporated in fields such as medicine</w:t>
+      </w:r>
+      <w:r>
+        <w:rPr>
+          <w:sz w:val="24"/>
+          <w:szCs w:val="24"/>
+          <w:lang w:val="en-GB"/>
+        </w:rPr>
+        <w:t xml:space="preserve">, </w:t>
+      </w:r>
+      <w:r>
+        <w:rPr>
+          <w:sz w:val="24"/>
+          <w:szCs w:val="24"/>
+          <w:lang w:val="en-GB"/>
+        </w:rPr>
+        <w:t>to</w:t>
+      </w:r>
+      <w:r>
+        <w:rPr>
+          <w:sz w:val="24"/>
+          <w:szCs w:val="24"/>
+          <w:lang w:val="en-GB"/>
+        </w:rPr>
+        <w:t xml:space="preserve"> </w:t>
+      </w:r>
+      <w:r>
+        <w:rPr>
+          <w:sz w:val="24"/>
+          <w:szCs w:val="24"/>
+          <w:lang w:val="en-GB"/>
+        </w:rPr>
+        <w:t>help</w:t>
+      </w:r>
+      <w:r>
+        <w:rPr>
+          <w:sz w:val="24"/>
+          <w:szCs w:val="24"/>
+          <w:lang w:val="en-GB"/>
+        </w:rPr>
+        <w:t xml:space="preserve"> </w:t>
+      </w:r>
+      <w:r>
+        <w:rPr>
+          <w:sz w:val="24"/>
+          <w:szCs w:val="24"/>
+          <w:lang w:val="en-GB"/>
+        </w:rPr>
+        <w:t>patients self-diagnose</w:t>
+      </w:r>
+      <w:r>
+        <w:rPr>
+          <w:sz w:val="24"/>
+          <w:szCs w:val="24"/>
+          <w:lang w:val="en-GB"/>
+        </w:rPr>
+        <w:t xml:space="preserve"> </w:t>
+      </w:r>
+      <w:r>
+        <w:rPr>
+          <w:sz w:val="24"/>
+          <w:szCs w:val="24"/>
+          <w:lang w:val="en-GB"/>
+        </w:rPr>
+        <w:t>treatments</w:t>
+      </w:r>
+      <w:r>
+        <w:rPr>
+          <w:sz w:val="24"/>
+          <w:szCs w:val="24"/>
+          <w:lang w:val="en-GB"/>
+        </w:rPr>
+        <w:t xml:space="preserve"> </w:t>
+      </w:r>
+      <w:r>
+        <w:rPr>
+          <w:sz w:val="24"/>
+          <w:szCs w:val="24"/>
+          <w:lang w:val="en-GB"/>
+        </w:rPr>
+        <w:t>fro</w:t>
+      </w:r>
       <w:bookmarkStart w:id="0" w:name="_GoBack"/>
       <w:bookmarkEnd w:id="0"/>
-    </w:p>
-    <w:p>
-      <w:pPr>
-        <w:spacing w:line="360" w:lineRule="auto"/>
-        <w:jc w:val="both"/>
-        <w:rPr>
-          <w:sz w:val="24"/>
-          <w:szCs w:val="24"/>
-          <w:lang w:val="en-GB"/>
-        </w:rPr>
-      </w:pPr>
-    </w:p>
-    <w:p>
-      <w:pPr>
-        <w:spacing w:line="360" w:lineRule="auto"/>
-        <w:jc w:val="both"/>
-        <w:rPr>
-          <w:sz w:val="24"/>
-          <w:szCs w:val="24"/>
-          <w:lang w:val="en-GB"/>
-        </w:rPr>
-      </w:pPr>
-      <w:r>
-        <w:rPr>
-          <w:sz w:val="24"/>
-          <w:szCs w:val="24"/>
-          <w:lang w:val="en-GB"/>
-        </w:rPr>
-        <w:t xml:space="preserve">Rather than spew out random 0s and 1s, </w:t>
+      <w:r>
+        <w:rPr>
+          <w:sz w:val="24"/>
+          <w:szCs w:val="24"/>
+          <w:lang w:val="en-GB"/>
+        </w:rPr>
+        <w:t>m the</w:t>
+      </w:r>
+      <w:r>
+        <w:rPr>
+          <w:sz w:val="24"/>
+          <w:szCs w:val="24"/>
+          <w:lang w:val="en-GB"/>
+        </w:rPr>
+        <w:t xml:space="preserve"> comfort of their homes,</w:t>
+      </w:r>
+      <w:r>
+        <w:rPr>
+          <w:sz w:val="24"/>
+          <w:szCs w:val="24"/>
+          <w:lang w:val="en-GB"/>
+        </w:rPr>
+        <w:t xml:space="preserve"> </w:t>
+      </w:r>
+      <w:r>
+        <w:rPr>
+          <w:sz w:val="24"/>
+          <w:szCs w:val="24"/>
+          <w:lang w:val="en-GB"/>
+        </w:rPr>
+        <w:t>agriculture</w:t>
+      </w:r>
+      <w:r>
+        <w:rPr>
+          <w:sz w:val="24"/>
+          <w:szCs w:val="24"/>
+          <w:lang w:val="en-GB"/>
+        </w:rPr>
+        <w:t xml:space="preserve"> to help famers know the correct amount of manure and fertiliser to apply to </w:t>
+      </w:r>
+      <w:r>
+        <w:rPr>
+          <w:sz w:val="24"/>
+          <w:szCs w:val="24"/>
+          <w:lang w:val="en-GB"/>
+        </w:rPr>
+        <w:t>achieve</w:t>
+      </w:r>
+      <w:r>
+        <w:rPr>
+          <w:sz w:val="24"/>
+          <w:szCs w:val="24"/>
+          <w:lang w:val="en-GB"/>
+        </w:rPr>
+        <w:t xml:space="preserve"> a given amount of crop yield</w:t>
+      </w:r>
+      <w:r>
+        <w:rPr>
+          <w:sz w:val="24"/>
+          <w:szCs w:val="24"/>
+          <w:lang w:val="en-GB"/>
+        </w:rPr>
+        <w:t xml:space="preserve">, </w:t>
+      </w:r>
+      <w:r>
+        <w:rPr>
+          <w:sz w:val="24"/>
+          <w:szCs w:val="24"/>
+          <w:lang w:val="en-GB"/>
+        </w:rPr>
+        <w:t>motor</w:t>
+      </w:r>
+      <w:r>
+        <w:rPr>
+          <w:sz w:val="24"/>
+          <w:szCs w:val="24"/>
+          <w:lang w:val="en-GB"/>
+        </w:rPr>
+        <w:t xml:space="preserve"> vehicle </w:t>
+      </w:r>
+      <w:r>
+        <w:rPr>
+          <w:sz w:val="24"/>
+          <w:szCs w:val="24"/>
+          <w:lang w:val="en-GB"/>
+        </w:rPr>
+        <w:t>industry</w:t>
+      </w:r>
+      <w:r>
+        <w:rPr>
+          <w:sz w:val="24"/>
+          <w:szCs w:val="24"/>
+          <w:lang w:val="en-GB"/>
+        </w:rPr>
+        <w:t xml:space="preserve"> to help drivers navigate </w:t>
+      </w:r>
+      <w:r>
+        <w:rPr>
+          <w:sz w:val="24"/>
+          <w:szCs w:val="24"/>
+          <w:lang w:val="en-GB"/>
+        </w:rPr>
+        <w:t>maps</w:t>
+      </w:r>
+      <w:r>
+        <w:rPr>
+          <w:sz w:val="24"/>
+          <w:szCs w:val="24"/>
+          <w:lang w:val="en-GB"/>
+        </w:rPr>
+        <w:t xml:space="preserve"> and detect </w:t>
+      </w:r>
+      <w:r>
+        <w:rPr>
+          <w:sz w:val="24"/>
+          <w:szCs w:val="24"/>
+          <w:lang w:val="en-GB"/>
+        </w:rPr>
+        <w:t>traffic</w:t>
+      </w:r>
+      <w:r>
+        <w:rPr>
+          <w:sz w:val="24"/>
+          <w:szCs w:val="24"/>
+          <w:lang w:val="en-GB"/>
+        </w:rPr>
+        <w:t xml:space="preserve"> </w:t>
+      </w:r>
+      <w:r>
+        <w:rPr>
+          <w:sz w:val="24"/>
+          <w:szCs w:val="24"/>
+          <w:lang w:val="en-GB"/>
+        </w:rPr>
+        <w:t xml:space="preserve">jams </w:t>
+      </w:r>
+      <w:r>
+        <w:rPr>
+          <w:sz w:val="24"/>
+          <w:szCs w:val="24"/>
+          <w:lang w:val="en-GB"/>
+        </w:rPr>
+        <w:t>along</w:t>
+      </w:r>
+      <w:r>
+        <w:rPr>
+          <w:sz w:val="24"/>
+          <w:szCs w:val="24"/>
+          <w:lang w:val="en-GB"/>
+        </w:rPr>
+        <w:t xml:space="preserve"> the roads.</w:t>
+      </w:r>
+      <w:r>
+        <w:rPr>
+          <w:sz w:val="24"/>
+          <w:szCs w:val="24"/>
+          <w:lang w:val="en-GB"/>
+        </w:rPr>
+        <w:t xml:space="preserve"> </w:t>
+      </w:r>
+    </w:p>
+    <w:p>
+      <w:pPr>
+        <w:spacing w:line="360" w:lineRule="auto"/>
+        <w:jc w:val="both"/>
+        <w:rPr>
+          <w:sz w:val="24"/>
+          <w:szCs w:val="24"/>
+          <w:lang w:val="en-GB"/>
+        </w:rPr>
+      </w:pPr>
+      <w:r>
+        <w:rPr>
+          <w:sz w:val="24"/>
+          <w:szCs w:val="24"/>
+          <w:lang w:val="en-GB"/>
+        </w:rPr>
+        <w:lastRenderedPageBreak/>
+        <w:t xml:space="preserve">The hotel and hospitality </w:t>
+      </w:r>
+      <w:r>
+        <w:rPr>
+          <w:sz w:val="24"/>
+          <w:szCs w:val="24"/>
+          <w:lang w:val="en-GB"/>
+        </w:rPr>
+        <w:t xml:space="preserve"> industry</w:t>
+      </w:r>
+      <w:r>
+        <w:rPr>
+          <w:sz w:val="24"/>
+          <w:szCs w:val="24"/>
+          <w:lang w:val="en-GB"/>
+        </w:rPr>
+        <w:t xml:space="preserve"> use fuzzy applications to help customers book rooms, by supplying  their </w:t>
+      </w:r>
+      <w:r>
+        <w:rPr>
+          <w:sz w:val="24"/>
+          <w:szCs w:val="24"/>
+          <w:lang w:val="en-GB"/>
+        </w:rPr>
+        <w:t>intended</w:t>
+      </w:r>
+      <w:r>
+        <w:rPr>
+          <w:sz w:val="24"/>
+          <w:szCs w:val="24"/>
+          <w:lang w:val="en-GB"/>
+        </w:rPr>
+        <w:t xml:space="preserve"> check in dates and then </w:t>
+      </w:r>
+      <w:r>
+        <w:rPr>
+          <w:sz w:val="24"/>
+          <w:szCs w:val="24"/>
+          <w:lang w:val="en-GB"/>
+        </w:rPr>
+        <w:t>recommending</w:t>
+      </w:r>
+      <w:r>
+        <w:rPr>
+          <w:sz w:val="24"/>
+          <w:szCs w:val="24"/>
+          <w:lang w:val="en-GB"/>
+        </w:rPr>
+        <w:t xml:space="preserve"> </w:t>
+      </w:r>
+      <w:r>
+        <w:rPr>
+          <w:sz w:val="24"/>
+          <w:szCs w:val="24"/>
+          <w:lang w:val="en-GB"/>
+        </w:rPr>
+        <w:t>some</w:t>
+      </w:r>
+      <w:r>
+        <w:rPr>
+          <w:sz w:val="24"/>
+          <w:szCs w:val="24"/>
+          <w:lang w:val="en-GB"/>
+        </w:rPr>
+        <w:t xml:space="preserve"> of the </w:t>
+      </w:r>
+      <w:r>
+        <w:rPr>
+          <w:sz w:val="24"/>
+          <w:szCs w:val="24"/>
+          <w:lang w:val="en-GB"/>
+        </w:rPr>
+        <w:t>best</w:t>
+      </w:r>
+      <w:r>
+        <w:rPr>
+          <w:sz w:val="24"/>
+          <w:szCs w:val="24"/>
+          <w:lang w:val="en-GB"/>
+        </w:rPr>
+        <w:t xml:space="preserve"> and </w:t>
+      </w:r>
+      <w:r>
+        <w:rPr>
+          <w:sz w:val="24"/>
+          <w:szCs w:val="24"/>
+          <w:lang w:val="en-GB"/>
+        </w:rPr>
+        <w:t>affordable</w:t>
+      </w:r>
+      <w:r>
+        <w:rPr>
+          <w:sz w:val="24"/>
+          <w:szCs w:val="24"/>
+          <w:lang w:val="en-GB"/>
+        </w:rPr>
+        <w:t xml:space="preserve"> rooms and </w:t>
+      </w:r>
+      <w:r>
+        <w:rPr>
+          <w:sz w:val="24"/>
+          <w:szCs w:val="24"/>
+          <w:lang w:val="en-GB"/>
+        </w:rPr>
+        <w:t>hotels</w:t>
+      </w:r>
+      <w:r>
+        <w:rPr>
+          <w:sz w:val="24"/>
+          <w:szCs w:val="24"/>
+          <w:lang w:val="en-GB"/>
+        </w:rPr>
+        <w:t xml:space="preserve"> based on </w:t>
+      </w:r>
+      <w:r>
+        <w:rPr>
+          <w:sz w:val="24"/>
+          <w:szCs w:val="24"/>
+          <w:lang w:val="en-GB"/>
+        </w:rPr>
+        <w:t>inputs</w:t>
+      </w:r>
+      <w:r>
+        <w:rPr>
+          <w:sz w:val="24"/>
+          <w:szCs w:val="24"/>
+          <w:lang w:val="en-GB"/>
+        </w:rPr>
+        <w:t>,</w:t>
+      </w:r>
+      <w:r>
+        <w:rPr>
+          <w:sz w:val="24"/>
+          <w:szCs w:val="24"/>
+          <w:lang w:val="en-GB"/>
+        </w:rPr>
+        <w:t>.</w:t>
+      </w:r>
+      <w:r>
+        <w:rPr>
+          <w:sz w:val="24"/>
+          <w:szCs w:val="24"/>
+          <w:lang w:val="en-GB"/>
+        </w:rPr>
+        <w:t xml:space="preserve">  </w:t>
+      </w:r>
+      <w:r>
+        <w:rPr>
+          <w:sz w:val="24"/>
+          <w:szCs w:val="24"/>
+          <w:lang w:val="en-GB"/>
+        </w:rPr>
+        <w:t>Traditional</w:t>
+      </w:r>
+      <w:r>
+        <w:rPr>
+          <w:sz w:val="24"/>
+          <w:szCs w:val="24"/>
+          <w:lang w:val="en-GB"/>
+        </w:rPr>
+        <w:t xml:space="preserve"> </w:t>
       </w:r>
       <w:r>
         <w:rPr>
@@ -351,382 +3268,6 @@
           <w:szCs w:val="24"/>
           <w:lang w:val="en-GB"/>
         </w:rPr>
-        <w:t xml:space="preserve"> can also be trained to </w:t>
-      </w:r>
-      <w:r>
-        <w:rPr>
-          <w:sz w:val="24"/>
-          <w:szCs w:val="24"/>
-          <w:lang w:val="en-GB"/>
-        </w:rPr>
-        <w:t>make j</w:t>
-      </w:r>
-      <w:r>
-        <w:rPr>
-          <w:sz w:val="24"/>
-          <w:szCs w:val="24"/>
-          <w:lang w:val="en-GB"/>
-        </w:rPr>
-        <w:t>udgements</w:t>
-      </w:r>
-      <w:r>
-        <w:rPr>
-          <w:sz w:val="24"/>
-          <w:szCs w:val="24"/>
-          <w:lang w:val="en-GB"/>
-        </w:rPr>
-        <w:t xml:space="preserve"> to </w:t>
-      </w:r>
-      <w:r>
-        <w:rPr>
-          <w:sz w:val="24"/>
-          <w:szCs w:val="24"/>
-          <w:lang w:val="en-GB"/>
-        </w:rPr>
-        <w:t xml:space="preserve">a </w:t>
-      </w:r>
-      <w:r>
-        <w:rPr>
-          <w:sz w:val="24"/>
-          <w:szCs w:val="24"/>
-          <w:lang w:val="en-GB"/>
-        </w:rPr>
-        <w:t>certain</w:t>
-      </w:r>
-      <w:r>
-        <w:rPr>
-          <w:sz w:val="24"/>
-          <w:szCs w:val="24"/>
-          <w:lang w:val="en-GB"/>
-        </w:rPr>
-        <w:t xml:space="preserve"> </w:t>
-      </w:r>
-      <w:r>
-        <w:rPr>
-          <w:sz w:val="24"/>
-          <w:szCs w:val="24"/>
-          <w:lang w:val="en-GB"/>
-        </w:rPr>
-        <w:t>degree</w:t>
-      </w:r>
-      <w:r>
-        <w:rPr>
-          <w:sz w:val="24"/>
-          <w:szCs w:val="24"/>
-          <w:lang w:val="en-GB"/>
-        </w:rPr>
-        <w:t xml:space="preserve"> of truth.</w:t>
-      </w:r>
-      <w:r>
-        <w:rPr>
-          <w:sz w:val="24"/>
-          <w:szCs w:val="24"/>
-          <w:lang w:val="en-GB"/>
-        </w:rPr>
-        <w:t xml:space="preserve"> These have led to </w:t>
-      </w:r>
-      <w:r>
-        <w:rPr>
-          <w:sz w:val="24"/>
-          <w:szCs w:val="24"/>
-          <w:lang w:val="en-GB"/>
-        </w:rPr>
-        <w:t>programmable</w:t>
-      </w:r>
-      <w:r>
-        <w:rPr>
-          <w:sz w:val="24"/>
-          <w:szCs w:val="24"/>
-          <w:lang w:val="en-GB"/>
-        </w:rPr>
-        <w:t xml:space="preserve"> machines that almost represent </w:t>
-      </w:r>
-      <w:r>
-        <w:rPr>
-          <w:sz w:val="24"/>
-          <w:szCs w:val="24"/>
-          <w:lang w:val="en-GB"/>
-        </w:rPr>
-        <w:t>human beings.</w:t>
-      </w:r>
-      <w:r>
-        <w:rPr>
-          <w:sz w:val="24"/>
-          <w:szCs w:val="24"/>
-          <w:lang w:val="en-GB"/>
-        </w:rPr>
-        <w:t xml:space="preserve"> They are</w:t>
-      </w:r>
-      <w:r>
-        <w:rPr>
-          <w:sz w:val="24"/>
-          <w:szCs w:val="24"/>
-          <w:lang w:val="en-GB"/>
-        </w:rPr>
-        <w:t xml:space="preserve"> called artificial intelligent </w:t>
-      </w:r>
-      <w:r>
-        <w:rPr>
-          <w:sz w:val="24"/>
-          <w:szCs w:val="24"/>
-          <w:lang w:val="en-GB"/>
-        </w:rPr>
-        <w:t>agents</w:t>
-      </w:r>
-      <w:r>
-        <w:rPr>
-          <w:sz w:val="24"/>
-          <w:szCs w:val="24"/>
-          <w:lang w:val="en-GB"/>
-        </w:rPr>
-        <w:t xml:space="preserve"> or smart agents.</w:t>
-      </w:r>
-      <w:r>
-        <w:rPr>
-          <w:sz w:val="24"/>
-          <w:szCs w:val="24"/>
-          <w:lang w:val="en-GB"/>
-        </w:rPr>
-        <w:t xml:space="preserve"> These robots have been programmed to almost make </w:t>
-      </w:r>
-      <w:r>
-        <w:rPr>
-          <w:sz w:val="24"/>
-          <w:szCs w:val="24"/>
-          <w:lang w:val="en-GB"/>
-        </w:rPr>
-        <w:t>truthful</w:t>
-      </w:r>
-      <w:r>
-        <w:rPr>
-          <w:sz w:val="24"/>
-          <w:szCs w:val="24"/>
-          <w:lang w:val="en-GB"/>
-        </w:rPr>
-        <w:t xml:space="preserve"> </w:t>
-      </w:r>
-      <w:r>
-        <w:rPr>
-          <w:sz w:val="24"/>
-          <w:szCs w:val="24"/>
-          <w:lang w:val="en-GB"/>
-        </w:rPr>
-        <w:t>judgements</w:t>
-      </w:r>
-      <w:r>
-        <w:rPr>
-          <w:sz w:val="24"/>
-          <w:szCs w:val="24"/>
-          <w:lang w:val="en-GB"/>
-        </w:rPr>
-        <w:t xml:space="preserve"> based </w:t>
-      </w:r>
-      <w:r>
-        <w:rPr>
-          <w:sz w:val="24"/>
-          <w:szCs w:val="24"/>
-          <w:lang w:val="en-GB"/>
-        </w:rPr>
-        <w:t>on certain</w:t>
-      </w:r>
-      <w:r>
-        <w:rPr>
-          <w:sz w:val="24"/>
-          <w:szCs w:val="24"/>
-          <w:lang w:val="en-GB"/>
-        </w:rPr>
-        <w:t xml:space="preserve"> </w:t>
-      </w:r>
-      <w:r>
-        <w:rPr>
-          <w:sz w:val="24"/>
-          <w:szCs w:val="24"/>
-          <w:lang w:val="en-GB"/>
-        </w:rPr>
-        <w:t>inputs</w:t>
-      </w:r>
-      <w:r>
-        <w:rPr>
-          <w:sz w:val="24"/>
-          <w:szCs w:val="24"/>
-          <w:lang w:val="en-GB"/>
-        </w:rPr>
-        <w:t xml:space="preserve"> with human </w:t>
-      </w:r>
-      <w:r>
-        <w:rPr>
-          <w:sz w:val="24"/>
-          <w:szCs w:val="24"/>
-          <w:lang w:val="en-GB"/>
-        </w:rPr>
-        <w:t>interactions</w:t>
-      </w:r>
-      <w:r>
-        <w:rPr>
-          <w:sz w:val="24"/>
-          <w:szCs w:val="24"/>
-          <w:lang w:val="en-GB"/>
-        </w:rPr>
-        <w:t>.</w:t>
-      </w:r>
-      <w:r>
-        <w:rPr>
-          <w:sz w:val="24"/>
-          <w:szCs w:val="24"/>
-          <w:lang w:val="en-GB"/>
-        </w:rPr>
-        <w:t xml:space="preserve"> These</w:t>
-      </w:r>
-      <w:r>
-        <w:rPr>
-          <w:sz w:val="24"/>
-          <w:szCs w:val="24"/>
-          <w:lang w:val="en-GB"/>
-        </w:rPr>
-        <w:t xml:space="preserve"> applications have </w:t>
-      </w:r>
-      <w:r>
-        <w:rPr>
-          <w:sz w:val="24"/>
-          <w:szCs w:val="24"/>
-          <w:lang w:val="en-GB"/>
-        </w:rPr>
-        <w:t>advanced</w:t>
-      </w:r>
-      <w:r>
-        <w:rPr>
-          <w:sz w:val="24"/>
-          <w:szCs w:val="24"/>
-          <w:lang w:val="en-GB"/>
-        </w:rPr>
-        <w:t xml:space="preserve"> and </w:t>
-      </w:r>
-      <w:r>
-        <w:rPr>
-          <w:sz w:val="24"/>
-          <w:szCs w:val="24"/>
-          <w:lang w:val="en-GB"/>
-        </w:rPr>
-        <w:t>have been</w:t>
-      </w:r>
-      <w:r>
-        <w:rPr>
-          <w:sz w:val="24"/>
-          <w:szCs w:val="24"/>
-          <w:lang w:val="en-GB"/>
-        </w:rPr>
-        <w:t xml:space="preserve"> incorporated in fields such as medicine, </w:t>
-      </w:r>
-      <w:r>
-        <w:rPr>
-          <w:sz w:val="24"/>
-          <w:szCs w:val="24"/>
-          <w:lang w:val="en-GB"/>
-        </w:rPr>
-        <w:t>agriculture</w:t>
-      </w:r>
-      <w:r>
-        <w:rPr>
-          <w:sz w:val="24"/>
-          <w:szCs w:val="24"/>
-          <w:lang w:val="en-GB"/>
-        </w:rPr>
-        <w:t xml:space="preserve">, </w:t>
-      </w:r>
-      <w:r>
-        <w:rPr>
-          <w:sz w:val="24"/>
-          <w:szCs w:val="24"/>
-          <w:lang w:val="en-GB"/>
-        </w:rPr>
-        <w:t>motor</w:t>
-      </w:r>
-      <w:r>
-        <w:rPr>
-          <w:sz w:val="24"/>
-          <w:szCs w:val="24"/>
-          <w:lang w:val="en-GB"/>
-        </w:rPr>
-        <w:t xml:space="preserve"> vehicle </w:t>
-      </w:r>
-      <w:r>
-        <w:rPr>
-          <w:sz w:val="24"/>
-          <w:szCs w:val="24"/>
-          <w:lang w:val="en-GB"/>
-        </w:rPr>
-        <w:t>industry</w:t>
-      </w:r>
-      <w:r>
-        <w:rPr>
-          <w:sz w:val="24"/>
-          <w:szCs w:val="24"/>
-          <w:lang w:val="en-GB"/>
-        </w:rPr>
-        <w:t xml:space="preserve"> and </w:t>
-      </w:r>
-      <w:r>
-        <w:rPr>
-          <w:sz w:val="24"/>
-          <w:szCs w:val="24"/>
-          <w:lang w:val="en-GB"/>
-        </w:rPr>
-        <w:t xml:space="preserve">even in </w:t>
-      </w:r>
-      <w:r>
-        <w:rPr>
-          <w:sz w:val="24"/>
-          <w:szCs w:val="24"/>
-          <w:lang w:val="en-GB"/>
-        </w:rPr>
-        <w:t xml:space="preserve">the </w:t>
-      </w:r>
-      <w:r>
-        <w:rPr>
-          <w:sz w:val="24"/>
-          <w:szCs w:val="24"/>
-          <w:lang w:val="en-GB"/>
-        </w:rPr>
-        <w:t>hotel industry.</w:t>
-      </w:r>
-      <w:r>
-        <w:rPr>
-          <w:sz w:val="24"/>
-          <w:szCs w:val="24"/>
-          <w:lang w:val="en-GB"/>
-        </w:rPr>
-        <w:t xml:space="preserve">  </w:t>
-      </w:r>
-      <w:r>
-        <w:rPr>
-          <w:sz w:val="24"/>
-          <w:szCs w:val="24"/>
-          <w:lang w:val="en-GB"/>
-        </w:rPr>
-        <w:t>Traditional</w:t>
-      </w:r>
-      <w:r>
-        <w:rPr>
-          <w:sz w:val="24"/>
-          <w:szCs w:val="24"/>
-          <w:lang w:val="en-GB"/>
-        </w:rPr>
-        <w:t xml:space="preserve"> </w:t>
-      </w:r>
-      <w:r>
-        <w:rPr>
-          <w:sz w:val="24"/>
-          <w:szCs w:val="24"/>
-          <w:lang w:val="en-GB"/>
-        </w:rPr>
-        <w:t>computers</w:t>
-      </w:r>
-      <w:r>
-        <w:rPr>
-          <w:sz w:val="24"/>
-          <w:szCs w:val="24"/>
-          <w:lang w:val="en-GB"/>
-        </w:rPr>
         <w:t xml:space="preserve"> would select </w:t>
       </w:r>
       <w:r>
@@ -812,9 +3353,9 @@
       </w:pPr>
       <w:r>
         <w:rPr>
-          <w:sz w:val="24"/>
-          <w:szCs w:val="24"/>
-          <w:lang w:val="en-GB"/>
+          <w:noProof/>
+          <w:sz w:val="24"/>
+          <w:szCs w:val="24"/>
         </w:rPr>
         <w:drawing>
           <wp:inline distT="0" distB="0" distL="0" distR="0" wp14:anchorId="55170DAD" wp14:editId="67955326">
@@ -885,6 +3426,353 @@
           <w:lang w:val="en-GB"/>
         </w:rPr>
       </w:pPr>
+      <w:r>
+        <w:rPr>
+          <w:sz w:val="24"/>
+          <w:szCs w:val="24"/>
+          <w:lang w:val="en-GB"/>
+        </w:rPr>
+        <w:t xml:space="preserve">From the above </w:t>
+      </w:r>
+      <w:r>
+        <w:rPr>
+          <w:sz w:val="24"/>
+          <w:szCs w:val="24"/>
+          <w:lang w:val="en-GB"/>
+        </w:rPr>
+        <w:t>illustration</w:t>
+      </w:r>
+      <w:r>
+        <w:rPr>
+          <w:sz w:val="24"/>
+          <w:szCs w:val="24"/>
+          <w:lang w:val="en-GB"/>
+        </w:rPr>
+        <w:t xml:space="preserve">, </w:t>
+      </w:r>
+      <w:r>
+        <w:rPr>
+          <w:sz w:val="24"/>
+          <w:szCs w:val="24"/>
+          <w:lang w:val="en-GB"/>
+        </w:rPr>
+        <w:t xml:space="preserve">the </w:t>
+      </w:r>
+      <w:r>
+        <w:rPr>
+          <w:sz w:val="24"/>
+          <w:szCs w:val="24"/>
+          <w:lang w:val="en-GB"/>
+        </w:rPr>
+        <w:t>computer</w:t>
+      </w:r>
+      <w:r>
+        <w:rPr>
+          <w:sz w:val="24"/>
+          <w:szCs w:val="24"/>
+          <w:lang w:val="en-GB"/>
+        </w:rPr>
+        <w:t xml:space="preserve"> will only give an </w:t>
+      </w:r>
+      <w:r>
+        <w:rPr>
+          <w:sz w:val="24"/>
+          <w:szCs w:val="24"/>
+          <w:lang w:val="en-GB"/>
+        </w:rPr>
+        <w:t>output</w:t>
+      </w:r>
+      <w:r>
+        <w:rPr>
+          <w:sz w:val="24"/>
+          <w:szCs w:val="24"/>
+          <w:lang w:val="en-GB"/>
+        </w:rPr>
+        <w:t xml:space="preserve"> of Yes or No</w:t>
+      </w:r>
+      <w:r>
+        <w:rPr>
+          <w:sz w:val="24"/>
+          <w:szCs w:val="24"/>
+          <w:lang w:val="en-GB"/>
+        </w:rPr>
+        <w:t xml:space="preserve">, based on its binary </w:t>
+      </w:r>
+      <w:r>
+        <w:rPr>
+          <w:sz w:val="24"/>
+          <w:szCs w:val="24"/>
+          <w:lang w:val="en-GB"/>
+        </w:rPr>
+        <w:t>representation</w:t>
+      </w:r>
+      <w:r>
+        <w:rPr>
+          <w:sz w:val="24"/>
+          <w:szCs w:val="24"/>
+          <w:lang w:val="en-GB"/>
+        </w:rPr>
+        <w:t xml:space="preserve"> of </w:t>
+      </w:r>
+      <w:r>
+        <w:rPr>
+          <w:sz w:val="24"/>
+          <w:szCs w:val="24"/>
+          <w:lang w:val="en-GB"/>
+        </w:rPr>
+        <w:t>digits</w:t>
+      </w:r>
+      <w:r>
+        <w:rPr>
+          <w:sz w:val="24"/>
+          <w:szCs w:val="24"/>
+          <w:lang w:val="en-GB"/>
+        </w:rPr>
+        <w:t xml:space="preserve"> as 0s and 1s. </w:t>
+      </w:r>
+      <w:r>
+        <w:rPr>
+          <w:sz w:val="24"/>
+          <w:szCs w:val="24"/>
+          <w:lang w:val="en-GB"/>
+        </w:rPr>
+        <w:t>However, with fuzzy logic, this is taken a step further and impl</w:t>
+      </w:r>
+      <w:r>
+        <w:rPr>
+          <w:sz w:val="24"/>
+          <w:szCs w:val="24"/>
+          <w:lang w:val="en-GB"/>
+        </w:rPr>
+        <w:t>emen</w:t>
+      </w:r>
+      <w:r>
+        <w:rPr>
+          <w:sz w:val="24"/>
+          <w:szCs w:val="24"/>
+          <w:lang w:val="en-GB"/>
+        </w:rPr>
+        <w:t>ted in smart agents, so instead of just giving a single handed answer</w:t>
+      </w:r>
+      <w:r>
+        <w:rPr>
+          <w:sz w:val="24"/>
+          <w:szCs w:val="24"/>
+          <w:lang w:val="en-GB"/>
+        </w:rPr>
+        <w:t>,</w:t>
+      </w:r>
+      <w:r>
+        <w:rPr>
+          <w:sz w:val="24"/>
+          <w:szCs w:val="24"/>
+          <w:lang w:val="en-GB"/>
+        </w:rPr>
+        <w:t xml:space="preserve"> the computer also </w:t>
+      </w:r>
+      <w:r>
+        <w:rPr>
+          <w:sz w:val="24"/>
+          <w:szCs w:val="24"/>
+          <w:lang w:val="en-GB"/>
+        </w:rPr>
+        <w:t>goes</w:t>
+      </w:r>
+      <w:r>
+        <w:rPr>
+          <w:sz w:val="24"/>
+          <w:szCs w:val="24"/>
+          <w:lang w:val="en-GB"/>
+        </w:rPr>
+        <w:t xml:space="preserve"> ahead to give full details of temperature and </w:t>
+      </w:r>
+      <w:r>
+        <w:rPr>
+          <w:sz w:val="24"/>
+          <w:szCs w:val="24"/>
+          <w:lang w:val="en-GB"/>
+        </w:rPr>
+        <w:t>recommended</w:t>
+      </w:r>
+      <w:r>
+        <w:rPr>
+          <w:sz w:val="24"/>
+          <w:szCs w:val="24"/>
+          <w:lang w:val="en-GB"/>
+        </w:rPr>
+        <w:t xml:space="preserve"> </w:t>
+      </w:r>
+      <w:r>
+        <w:rPr>
+          <w:sz w:val="24"/>
+          <w:szCs w:val="24"/>
+          <w:lang w:val="en-GB"/>
+        </w:rPr>
+        <w:t>clothes to put on.</w:t>
+      </w:r>
+      <w:r>
+        <w:rPr>
+          <w:sz w:val="24"/>
+          <w:szCs w:val="24"/>
+          <w:lang w:val="en-GB"/>
+        </w:rPr>
+        <w:t xml:space="preserve"> </w:t>
+      </w:r>
+      <w:r>
+        <w:rPr>
+          <w:sz w:val="24"/>
+          <w:szCs w:val="24"/>
+          <w:lang w:val="en-GB"/>
+        </w:rPr>
+        <w:t>Whereas</w:t>
+      </w:r>
+      <w:r>
+        <w:rPr>
+          <w:sz w:val="24"/>
+          <w:szCs w:val="24"/>
+          <w:lang w:val="en-GB"/>
+        </w:rPr>
+        <w:t xml:space="preserve"> </w:t>
+      </w:r>
+      <w:r>
+        <w:rPr>
+          <w:sz w:val="24"/>
+          <w:szCs w:val="24"/>
+          <w:lang w:val="en-GB"/>
+        </w:rPr>
+        <w:t>fuzzy</w:t>
+      </w:r>
+      <w:r>
+        <w:rPr>
+          <w:sz w:val="24"/>
+          <w:szCs w:val="24"/>
+          <w:lang w:val="en-GB"/>
+        </w:rPr>
+        <w:t xml:space="preserve"> applications can be seen as </w:t>
+      </w:r>
+      <w:r>
+        <w:rPr>
+          <w:sz w:val="24"/>
+          <w:szCs w:val="24"/>
+          <w:lang w:val="en-GB"/>
+        </w:rPr>
+        <w:t xml:space="preserve">complex input output machines, </w:t>
+      </w:r>
+      <w:r>
+        <w:rPr>
+          <w:sz w:val="24"/>
+          <w:szCs w:val="24"/>
+          <w:lang w:val="en-GB"/>
+        </w:rPr>
+        <w:t>behind</w:t>
+      </w:r>
+      <w:r>
+        <w:rPr>
+          <w:sz w:val="24"/>
+          <w:szCs w:val="24"/>
+          <w:lang w:val="en-GB"/>
+        </w:rPr>
+        <w:t xml:space="preserve"> the </w:t>
+      </w:r>
+      <w:r>
+        <w:rPr>
+          <w:sz w:val="24"/>
+          <w:szCs w:val="24"/>
+          <w:lang w:val="en-GB"/>
+        </w:rPr>
+        <w:t>scenes</w:t>
+      </w:r>
+      <w:r>
+        <w:rPr>
+          <w:sz w:val="24"/>
+          <w:szCs w:val="24"/>
+          <w:lang w:val="en-GB"/>
+        </w:rPr>
+        <w:t xml:space="preserve"> are a lot of </w:t>
+      </w:r>
+      <w:r>
+        <w:rPr>
+          <w:sz w:val="24"/>
+          <w:szCs w:val="24"/>
+          <w:lang w:val="en-GB"/>
+        </w:rPr>
+        <w:t>algorithms</w:t>
+      </w:r>
+      <w:r>
+        <w:rPr>
+          <w:sz w:val="24"/>
+          <w:szCs w:val="24"/>
+          <w:lang w:val="en-GB"/>
+        </w:rPr>
+        <w:t xml:space="preserve"> iterating through </w:t>
+      </w:r>
+      <w:r>
+        <w:rPr>
+          <w:sz w:val="24"/>
+          <w:szCs w:val="24"/>
+          <w:lang w:val="en-GB"/>
+        </w:rPr>
+        <w:t>conditional</w:t>
+      </w:r>
+      <w:r>
+        <w:rPr>
+          <w:sz w:val="24"/>
+          <w:szCs w:val="24"/>
+          <w:lang w:val="en-GB"/>
+        </w:rPr>
+        <w:t xml:space="preserve"> statements that will hold true as the other </w:t>
+      </w:r>
+      <w:r>
+        <w:rPr>
+          <w:sz w:val="24"/>
+          <w:szCs w:val="24"/>
+          <w:lang w:val="en-GB"/>
+        </w:rPr>
+        <w:t>conditions</w:t>
+      </w:r>
+      <w:r>
+        <w:rPr>
+          <w:sz w:val="24"/>
+          <w:szCs w:val="24"/>
+          <w:lang w:val="en-GB"/>
+        </w:rPr>
+        <w:t xml:space="preserve"> </w:t>
+      </w:r>
+      <w:r>
+        <w:rPr>
+          <w:sz w:val="24"/>
+          <w:szCs w:val="24"/>
+          <w:lang w:val="en-GB"/>
+        </w:rPr>
+        <w:t>execute</w:t>
+      </w:r>
+      <w:r>
+        <w:rPr>
+          <w:sz w:val="24"/>
+          <w:szCs w:val="24"/>
+          <w:lang w:val="en-GB"/>
+        </w:rPr>
+        <w:t>.</w:t>
+      </w:r>
+      <w:r>
+        <w:rPr>
+          <w:sz w:val="24"/>
+          <w:szCs w:val="24"/>
+          <w:lang w:val="en-GB"/>
+        </w:rPr>
+        <w:t xml:space="preserve"> </w:t>
+      </w:r>
+    </w:p>
+    <w:p>
+      <w:pPr>
+        <w:spacing w:line="360" w:lineRule="auto"/>
+        <w:jc w:val="both"/>
+        <w:rPr>
+          <w:sz w:val="24"/>
+          <w:szCs w:val="24"/>
+          <w:lang w:val="en-GB"/>
+        </w:rPr>
+      </w:pPr>
     </w:p>
     <w:p>
       <w:pPr>
@@ -914,159 +3802,31 @@
           <w:lang w:val="en-GB"/>
         </w:rPr>
         <w:lastRenderedPageBreak/>
-        <w:t xml:space="preserve">From the above </w:t>
-      </w:r>
-      <w:r>
-        <w:rPr>
-          <w:sz w:val="24"/>
-          <w:szCs w:val="24"/>
-          <w:lang w:val="en-GB"/>
-        </w:rPr>
-        <w:t>illustration</w:t>
-      </w:r>
-      <w:r>
-        <w:rPr>
-          <w:sz w:val="24"/>
-          <w:szCs w:val="24"/>
-          <w:lang w:val="en-GB"/>
-        </w:rPr>
-        <w:t xml:space="preserve">, </w:t>
-      </w:r>
-      <w:r>
-        <w:rPr>
-          <w:sz w:val="24"/>
-          <w:szCs w:val="24"/>
-          <w:lang w:val="en-GB"/>
-        </w:rPr>
-        <w:t xml:space="preserve">the </w:t>
-      </w:r>
-      <w:r>
-        <w:rPr>
-          <w:sz w:val="24"/>
-          <w:szCs w:val="24"/>
-          <w:lang w:val="en-GB"/>
-        </w:rPr>
-        <w:t>computer</w:t>
-      </w:r>
-      <w:r>
-        <w:rPr>
-          <w:sz w:val="24"/>
-          <w:szCs w:val="24"/>
-          <w:lang w:val="en-GB"/>
-        </w:rPr>
-        <w:t xml:space="preserve"> will only give an </w:t>
-      </w:r>
-      <w:r>
-        <w:rPr>
-          <w:sz w:val="24"/>
-          <w:szCs w:val="24"/>
-          <w:lang w:val="en-GB"/>
-        </w:rPr>
-        <w:t>output</w:t>
-      </w:r>
-      <w:r>
-        <w:rPr>
-          <w:sz w:val="24"/>
-          <w:szCs w:val="24"/>
-          <w:lang w:val="en-GB"/>
-        </w:rPr>
-        <w:t xml:space="preserve"> of yes or No , based on its binary </w:t>
-      </w:r>
-      <w:r>
-        <w:rPr>
-          <w:sz w:val="24"/>
-          <w:szCs w:val="24"/>
-          <w:lang w:val="en-GB"/>
-        </w:rPr>
-        <w:t>representation</w:t>
-      </w:r>
-      <w:r>
-        <w:rPr>
-          <w:sz w:val="24"/>
-          <w:szCs w:val="24"/>
-          <w:lang w:val="en-GB"/>
-        </w:rPr>
-        <w:t xml:space="preserve"> of </w:t>
-      </w:r>
-      <w:r>
-        <w:rPr>
-          <w:sz w:val="24"/>
-          <w:szCs w:val="24"/>
-          <w:lang w:val="en-GB"/>
-        </w:rPr>
-        <w:t>digits</w:t>
-      </w:r>
-      <w:r>
-        <w:rPr>
-          <w:sz w:val="24"/>
-          <w:szCs w:val="24"/>
-          <w:lang w:val="en-GB"/>
-        </w:rPr>
-        <w:t xml:space="preserve"> as 0s and 1s. </w:t>
-      </w:r>
-      <w:r>
-        <w:rPr>
-          <w:sz w:val="24"/>
-          <w:szCs w:val="24"/>
-          <w:lang w:val="en-GB"/>
-        </w:rPr>
-        <w:t>However, with fuzzy logic, this is taken a step further and impl</w:t>
-      </w:r>
-      <w:r>
-        <w:rPr>
-          <w:sz w:val="24"/>
-          <w:szCs w:val="24"/>
-          <w:lang w:val="en-GB"/>
-        </w:rPr>
-        <w:t>emen</w:t>
-      </w:r>
-      <w:r>
-        <w:rPr>
-          <w:sz w:val="24"/>
-          <w:szCs w:val="24"/>
-          <w:lang w:val="en-GB"/>
-        </w:rPr>
-        <w:t>ted in smart agents, so instead of just giving a single handed answer</w:t>
-      </w:r>
-      <w:r>
-        <w:rPr>
-          <w:sz w:val="24"/>
-          <w:szCs w:val="24"/>
-          <w:lang w:val="en-GB"/>
-        </w:rPr>
-        <w:t>,</w:t>
-      </w:r>
-      <w:r>
-        <w:rPr>
-          <w:sz w:val="24"/>
-          <w:szCs w:val="24"/>
-          <w:lang w:val="en-GB"/>
-        </w:rPr>
-        <w:t xml:space="preserve"> the computer also </w:t>
-      </w:r>
-      <w:r>
-        <w:rPr>
-          <w:sz w:val="24"/>
-          <w:szCs w:val="24"/>
-          <w:lang w:val="en-GB"/>
-        </w:rPr>
-        <w:t>goes</w:t>
-      </w:r>
-      <w:r>
-        <w:rPr>
-          <w:sz w:val="24"/>
-          <w:szCs w:val="24"/>
-          <w:lang w:val="en-GB"/>
-        </w:rPr>
-        <w:t xml:space="preserve"> ahead to give full details of temperature and </w:t>
-      </w:r>
-      <w:r>
-        <w:rPr>
-          <w:sz w:val="24"/>
-          <w:szCs w:val="24"/>
-          <w:lang w:val="en-GB"/>
-        </w:rPr>
-        <w:t>recommended</w:t>
+        <w:t xml:space="preserve">These loops are what </w:t>
+      </w:r>
+      <w:r>
+        <w:rPr>
+          <w:sz w:val="24"/>
+          <w:szCs w:val="24"/>
+          <w:lang w:val="en-GB"/>
+        </w:rPr>
+        <w:t>gives</w:t>
+      </w:r>
+      <w:r>
+        <w:rPr>
+          <w:sz w:val="24"/>
+          <w:szCs w:val="24"/>
+          <w:lang w:val="en-GB"/>
+        </w:rPr>
+        <w:t xml:space="preserve"> out an expected answer to the </w:t>
+      </w:r>
+      <w:r>
+        <w:rPr>
+          <w:sz w:val="24"/>
+          <w:szCs w:val="24"/>
+          <w:lang w:val="en-GB"/>
+        </w:rPr>
+        <w:t>user. For</w:t>
       </w:r>
       <w:r>
         <w:rPr>
@@ -1082,7 +3842,159 @@
           <w:szCs w:val="24"/>
           <w:lang w:val="en-GB"/>
         </w:rPr>
-        <w:t>clothes to put on.</w:t>
+        <w:t>instance,</w:t>
+      </w:r>
+      <w:r>
+        <w:rPr>
+          <w:sz w:val="24"/>
+          <w:szCs w:val="24"/>
+          <w:lang w:val="en-GB"/>
+        </w:rPr>
+        <w:t xml:space="preserve"> a user would </w:t>
+      </w:r>
+      <w:r>
+        <w:rPr>
+          <w:sz w:val="24"/>
+          <w:szCs w:val="24"/>
+          <w:lang w:val="en-GB"/>
+        </w:rPr>
+        <w:t>enter pin</w:t>
+      </w:r>
+      <w:r>
+        <w:rPr>
+          <w:sz w:val="24"/>
+          <w:szCs w:val="24"/>
+          <w:lang w:val="en-GB"/>
+        </w:rPr>
+        <w:t xml:space="preserve"> in an ATM to withdraw money, behind the </w:t>
+      </w:r>
+      <w:r>
+        <w:rPr>
+          <w:sz w:val="24"/>
+          <w:szCs w:val="24"/>
+          <w:lang w:val="en-GB"/>
+        </w:rPr>
+        <w:t>program</w:t>
+      </w:r>
+      <w:r>
+        <w:rPr>
+          <w:sz w:val="24"/>
+          <w:szCs w:val="24"/>
+          <w:lang w:val="en-GB"/>
+        </w:rPr>
+        <w:t xml:space="preserve">, the ATM, checks for the user balance, while still logs in, goes to main account balance, checks if there is </w:t>
+      </w:r>
+      <w:r>
+        <w:rPr>
+          <w:sz w:val="24"/>
+          <w:szCs w:val="24"/>
+          <w:lang w:val="en-GB"/>
+        </w:rPr>
+        <w:t>sufficient</w:t>
+      </w:r>
+      <w:r>
+        <w:rPr>
+          <w:sz w:val="24"/>
+          <w:szCs w:val="24"/>
+          <w:lang w:val="en-GB"/>
+        </w:rPr>
+        <w:t xml:space="preserve"> to </w:t>
+      </w:r>
+      <w:r>
+        <w:rPr>
+          <w:sz w:val="24"/>
+          <w:szCs w:val="24"/>
+          <w:lang w:val="en-GB"/>
+        </w:rPr>
+        <w:t>withdraw</w:t>
+      </w:r>
+      <w:r>
+        <w:rPr>
+          <w:sz w:val="24"/>
+          <w:szCs w:val="24"/>
+          <w:lang w:val="en-GB"/>
+        </w:rPr>
+        <w:t xml:space="preserve"> and I f there is continue holding the programming so that subtraction of tax and </w:t>
+      </w:r>
+      <w:r>
+        <w:rPr>
+          <w:sz w:val="24"/>
+          <w:szCs w:val="24"/>
+          <w:lang w:val="en-GB"/>
+        </w:rPr>
+        <w:t>deduction</w:t>
+      </w:r>
+      <w:r>
+        <w:rPr>
+          <w:sz w:val="24"/>
+          <w:szCs w:val="24"/>
+          <w:lang w:val="en-GB"/>
+        </w:rPr>
+        <w:t xml:space="preserve"> costs </w:t>
+      </w:r>
+      <w:r>
+        <w:rPr>
+          <w:sz w:val="24"/>
+          <w:szCs w:val="24"/>
+          <w:lang w:val="en-GB"/>
+        </w:rPr>
+        <w:t>can</w:t>
+      </w:r>
+      <w:r>
+        <w:rPr>
+          <w:sz w:val="24"/>
+          <w:szCs w:val="24"/>
+          <w:lang w:val="en-GB"/>
+        </w:rPr>
+        <w:t xml:space="preserve"> be </w:t>
+      </w:r>
+      <w:r>
+        <w:rPr>
+          <w:sz w:val="24"/>
+          <w:szCs w:val="24"/>
+          <w:lang w:val="en-GB"/>
+        </w:rPr>
+        <w:t>made, then pass the balance</w:t>
+      </w:r>
+      <w:r>
+        <w:rPr>
+          <w:sz w:val="24"/>
+          <w:szCs w:val="24"/>
+          <w:lang w:val="en-GB"/>
+        </w:rPr>
+        <w:t xml:space="preserve"> value required </w:t>
+      </w:r>
+      <w:r>
+        <w:rPr>
+          <w:sz w:val="24"/>
+          <w:szCs w:val="24"/>
+          <w:lang w:val="en-GB"/>
+        </w:rPr>
+        <w:t>for</w:t>
+      </w:r>
+      <w:r>
+        <w:rPr>
+          <w:sz w:val="24"/>
+          <w:szCs w:val="24"/>
+          <w:lang w:val="en-GB"/>
+        </w:rPr>
+        <w:t xml:space="preserve"> </w:t>
+      </w:r>
+      <w:r>
+        <w:rPr>
+          <w:sz w:val="24"/>
+          <w:szCs w:val="24"/>
+          <w:lang w:val="en-GB"/>
+        </w:rPr>
+        <w:t>withdraw</w:t>
+      </w:r>
+      <w:r>
+        <w:rPr>
+          <w:sz w:val="24"/>
+          <w:szCs w:val="24"/>
+          <w:lang w:val="en-GB"/>
+        </w:rPr>
+        <w:t>.</w:t>
       </w:r>
     </w:p>
     <w:p>
@@ -1702,8 +4614,31 @@
     </w:p>
     <w:p>
       <w:pPr>
+        <w:spacing w:line="360" w:lineRule="auto"/>
+        <w:jc w:val="both"/>
+        <w:rPr>
+          <w:sz w:val="24"/>
+          <w:szCs w:val="24"/>
+          <w:lang w:val="en-GB"/>
+        </w:rPr>
+      </w:pPr>
+    </w:p>
+    <w:p>
+      <w:pPr>
+        <w:spacing w:line="360" w:lineRule="auto"/>
+        <w:jc w:val="both"/>
+        <w:rPr>
+          <w:sz w:val="24"/>
+          <w:szCs w:val="24"/>
+          <w:lang w:val="en-GB"/>
+        </w:rPr>
+      </w:pPr>
+    </w:p>
+    <w:p>
+      <w:pPr>
         <w:shd w:val="clear" w:color="auto" w:fill="1E1E1E"/>
         <w:spacing w:after="0" w:line="285" w:lineRule="atLeast"/>
+        <w:jc w:val="both"/>
         <w:rPr>
           <w:rFonts w:ascii="Consolas" w:eastAsia="Times New Roman" w:hAnsi="Consolas" w:cs="Times New Roman"/>
           <w:color w:val="D4D4D4"/>
@@ -1718,7 +4653,6 @@
           <w:sz w:val="21"/>
           <w:szCs w:val="21"/>
         </w:rPr>
-        <w:lastRenderedPageBreak/>
         <w:t>#define an new function to execute code</w:t>
       </w:r>
     </w:p>
@@ -1726,6 +4660,7 @@
       <w:pPr>
         <w:shd w:val="clear" w:color="auto" w:fill="1E1E1E"/>
         <w:spacing w:after="0" w:line="285" w:lineRule="atLeast"/>
+        <w:jc w:val="both"/>
         <w:rPr>
           <w:rFonts w:ascii="Consolas" w:eastAsia="Times New Roman" w:hAnsi="Consolas" w:cs="Times New Roman"/>
           <w:color w:val="D4D4D4"/>
@@ -1774,6 +4709,7 @@
       <w:pPr>
         <w:shd w:val="clear" w:color="auto" w:fill="1E1E1E"/>
         <w:spacing w:after="0" w:line="285" w:lineRule="atLeast"/>
+        <w:jc w:val="both"/>
         <w:rPr>
           <w:rFonts w:ascii="Consolas" w:eastAsia="Times New Roman" w:hAnsi="Consolas" w:cs="Times New Roman"/>
           <w:color w:val="D4D4D4"/>
@@ -1876,6 +4812,7 @@
       <w:pPr>
         <w:shd w:val="clear" w:color="auto" w:fill="1E1E1E"/>
         <w:spacing w:after="0" w:line="285" w:lineRule="atLeast"/>
+        <w:jc w:val="both"/>
         <w:rPr>
           <w:rFonts w:ascii="Consolas" w:eastAsia="Times New Roman" w:hAnsi="Consolas" w:cs="Times New Roman"/>
           <w:color w:val="D4D4D4"/>
@@ -1942,6 +4879,7 @@
       <w:pPr>
         <w:shd w:val="clear" w:color="auto" w:fill="1E1E1E"/>
         <w:spacing w:after="0" w:line="285" w:lineRule="atLeast"/>
+        <w:jc w:val="both"/>
         <w:rPr>
           <w:rFonts w:ascii="Consolas" w:eastAsia="Times New Roman" w:hAnsi="Consolas" w:cs="Times New Roman"/>
           <w:color w:val="D4D4D4"/>
@@ -1990,6 +4928,7 @@
       <w:pPr>
         <w:shd w:val="clear" w:color="auto" w:fill="1E1E1E"/>
         <w:spacing w:after="0" w:line="285" w:lineRule="atLeast"/>
+        <w:jc w:val="both"/>
         <w:rPr>
           <w:rFonts w:ascii="Consolas" w:eastAsia="Times New Roman" w:hAnsi="Consolas" w:cs="Times New Roman"/>
           <w:color w:val="D4D4D4"/>
@@ -2047,6 +4986,7 @@
       <w:pPr>
         <w:shd w:val="clear" w:color="auto" w:fill="1E1E1E"/>
         <w:spacing w:after="0" w:line="285" w:lineRule="atLeast"/>
+        <w:jc w:val="both"/>
         <w:rPr>
           <w:rFonts w:ascii="Consolas" w:eastAsia="Times New Roman" w:hAnsi="Consolas" w:cs="Times New Roman"/>
           <w:color w:val="D4D4D4"/>
@@ -2095,6 +5035,7 @@
       <w:pPr>
         <w:shd w:val="clear" w:color="auto" w:fill="1E1E1E"/>
         <w:spacing w:after="0" w:line="285" w:lineRule="atLeast"/>
+        <w:jc w:val="both"/>
         <w:rPr>
           <w:rFonts w:ascii="Consolas" w:eastAsia="Times New Roman" w:hAnsi="Consolas" w:cs="Times New Roman"/>
           <w:color w:val="D4D4D4"/>
@@ -2134,6 +5075,7 @@
       <w:pPr>
         <w:shd w:val="clear" w:color="auto" w:fill="1E1E1E"/>
         <w:spacing w:after="0" w:line="285" w:lineRule="atLeast"/>
+        <w:jc w:val="both"/>
         <w:rPr>
           <w:rFonts w:ascii="Consolas" w:eastAsia="Times New Roman" w:hAnsi="Consolas" w:cs="Times New Roman"/>
           <w:color w:val="D4D4D4"/>
@@ -2182,6 +5124,7 @@
       <w:pPr>
         <w:shd w:val="clear" w:color="auto" w:fill="1E1E1E"/>
         <w:spacing w:after="0" w:line="285" w:lineRule="atLeast"/>
+        <w:jc w:val="both"/>
         <w:rPr>
           <w:rFonts w:ascii="Consolas" w:eastAsia="Times New Roman" w:hAnsi="Consolas" w:cs="Times New Roman"/>
           <w:color w:val="D4D4D4"/>
@@ -2230,6 +5173,7 @@
       <w:pPr>
         <w:shd w:val="clear" w:color="auto" w:fill="1E1E1E"/>
         <w:spacing w:after="0" w:line="285" w:lineRule="atLeast"/>
+        <w:jc w:val="both"/>
         <w:rPr>
           <w:rFonts w:ascii="Consolas" w:eastAsia="Times New Roman" w:hAnsi="Consolas" w:cs="Times New Roman"/>
           <w:color w:val="D4D4D4"/>
@@ -2287,6 +5231,7 @@
       <w:pPr>
         <w:shd w:val="clear" w:color="auto" w:fill="1E1E1E"/>
         <w:spacing w:after="0" w:line="285" w:lineRule="atLeast"/>
+        <w:jc w:val="both"/>
         <w:rPr>
           <w:rFonts w:ascii="Consolas" w:eastAsia="Times New Roman" w:hAnsi="Consolas" w:cs="Times New Roman"/>
           <w:color w:val="D4D4D4"/>
@@ -2344,6 +5289,7 @@
       <w:pPr>
         <w:shd w:val="clear" w:color="auto" w:fill="1E1E1E"/>
         <w:spacing w:after="0" w:line="285" w:lineRule="atLeast"/>
+        <w:jc w:val="both"/>
         <w:rPr>
           <w:rFonts w:ascii="Consolas" w:eastAsia="Times New Roman" w:hAnsi="Consolas" w:cs="Times New Roman"/>
           <w:color w:val="D4D4D4"/>
@@ -2419,6 +5365,7 @@
       <w:pPr>
         <w:shd w:val="clear" w:color="auto" w:fill="1E1E1E"/>
         <w:spacing w:after="0" w:line="285" w:lineRule="atLeast"/>
+        <w:jc w:val="both"/>
         <w:rPr>
           <w:rFonts w:ascii="Consolas" w:eastAsia="Times New Roman" w:hAnsi="Consolas" w:cs="Times New Roman"/>
           <w:color w:val="D4D4D4"/>
@@ -2458,6 +5405,7 @@
       <w:pPr>
         <w:shd w:val="clear" w:color="auto" w:fill="1E1E1E"/>
         <w:spacing w:after="0" w:line="285" w:lineRule="atLeast"/>
+        <w:jc w:val="both"/>
         <w:rPr>
           <w:rFonts w:ascii="Consolas" w:eastAsia="Times New Roman" w:hAnsi="Consolas" w:cs="Times New Roman"/>
           <w:color w:val="D4D4D4"/>
@@ -2497,6 +5445,7 @@
       <w:pPr>
         <w:shd w:val="clear" w:color="auto" w:fill="1E1E1E"/>
         <w:spacing w:after="0" w:line="285" w:lineRule="atLeast"/>
+        <w:jc w:val="both"/>
         <w:rPr>
           <w:rFonts w:ascii="Consolas" w:eastAsia="Times New Roman" w:hAnsi="Consolas" w:cs="Times New Roman"/>
           <w:color w:val="D4D4D4"/>
@@ -2572,6 +5521,7 @@
       <w:pPr>
         <w:shd w:val="clear" w:color="auto" w:fill="1E1E1E"/>
         <w:spacing w:after="0" w:line="285" w:lineRule="atLeast"/>
+        <w:jc w:val="both"/>
         <w:rPr>
           <w:rFonts w:ascii="Consolas" w:eastAsia="Times New Roman" w:hAnsi="Consolas" w:cs="Times New Roman"/>
           <w:color w:val="D4D4D4"/>
@@ -2647,6 +5597,7 @@
       <w:pPr>
         <w:shd w:val="clear" w:color="auto" w:fill="1E1E1E"/>
         <w:spacing w:after="0" w:line="285" w:lineRule="atLeast"/>
+        <w:jc w:val="both"/>
         <w:rPr>
           <w:rFonts w:ascii="Consolas" w:eastAsia="Times New Roman" w:hAnsi="Consolas" w:cs="Times New Roman"/>
           <w:color w:val="D4D4D4"/>
@@ -2722,6 +5673,7 @@
       <w:pPr>
         <w:shd w:val="clear" w:color="auto" w:fill="1E1E1E"/>
         <w:spacing w:after="0" w:line="285" w:lineRule="atLeast"/>
+        <w:jc w:val="both"/>
         <w:rPr>
           <w:rFonts w:ascii="Consolas" w:eastAsia="Times New Roman" w:hAnsi="Consolas" w:cs="Times New Roman"/>
           <w:color w:val="D4D4D4"/>
@@ -2797,6 +5749,7 @@
       <w:pPr>
         <w:shd w:val="clear" w:color="auto" w:fill="1E1E1E"/>
         <w:spacing w:after="0" w:line="285" w:lineRule="atLeast"/>
+        <w:jc w:val="both"/>
         <w:rPr>
           <w:rFonts w:ascii="Consolas" w:eastAsia="Times New Roman" w:hAnsi="Consolas" w:cs="Times New Roman"/>
           <w:color w:val="D4D4D4"/>
@@ -2872,6 +5825,7 @@
       <w:pPr>
         <w:shd w:val="clear" w:color="auto" w:fill="1E1E1E"/>
         <w:spacing w:after="0" w:line="285" w:lineRule="atLeast"/>
+        <w:jc w:val="both"/>
         <w:rPr>
           <w:rFonts w:ascii="Consolas" w:eastAsia="Times New Roman" w:hAnsi="Consolas" w:cs="Times New Roman"/>
           <w:color w:val="D4D4D4"/>
@@ -2947,6 +5901,7 @@
       <w:pPr>
         <w:shd w:val="clear" w:color="auto" w:fill="1E1E1E"/>
         <w:spacing w:after="0" w:line="285" w:lineRule="atLeast"/>
+        <w:jc w:val="both"/>
         <w:rPr>
           <w:rFonts w:ascii="Consolas" w:eastAsia="Times New Roman" w:hAnsi="Consolas" w:cs="Times New Roman"/>
           <w:color w:val="D4D4D4"/>
@@ -3022,6 +5977,7 @@
       <w:pPr>
         <w:shd w:val="clear" w:color="auto" w:fill="1E1E1E"/>
         <w:spacing w:after="0" w:line="285" w:lineRule="atLeast"/>
+        <w:jc w:val="both"/>
         <w:rPr>
           <w:rFonts w:ascii="Consolas" w:eastAsia="Times New Roman" w:hAnsi="Consolas" w:cs="Times New Roman"/>
           <w:color w:val="D4D4D4"/>
@@ -3097,6 +6053,7 @@
       <w:pPr>
         <w:shd w:val="clear" w:color="auto" w:fill="1E1E1E"/>
         <w:spacing w:after="0" w:line="285" w:lineRule="atLeast"/>
+        <w:jc w:val="both"/>
         <w:rPr>
           <w:rFonts w:ascii="Consolas" w:eastAsia="Times New Roman" w:hAnsi="Consolas" w:cs="Times New Roman"/>
           <w:color w:val="D4D4D4"/>
@@ -3136,6 +6093,7 @@
       <w:pPr>
         <w:shd w:val="clear" w:color="auto" w:fill="1E1E1E"/>
         <w:spacing w:after="0" w:line="285" w:lineRule="atLeast"/>
+        <w:jc w:val="both"/>
         <w:rPr>
           <w:rFonts w:ascii="Consolas" w:eastAsia="Times New Roman" w:hAnsi="Consolas" w:cs="Times New Roman"/>
           <w:color w:val="D4D4D4"/>
@@ -3211,6 +6169,7 @@
       <w:pPr>
         <w:shd w:val="clear" w:color="auto" w:fill="1E1E1E"/>
         <w:spacing w:after="0" w:line="285" w:lineRule="atLeast"/>
+        <w:jc w:val="both"/>
         <w:rPr>
           <w:rFonts w:ascii="Consolas" w:eastAsia="Times New Roman" w:hAnsi="Consolas" w:cs="Times New Roman"/>
           <w:color w:val="D4D4D4"/>
@@ -3241,6 +6200,7 @@
       <w:pPr>
         <w:shd w:val="clear" w:color="auto" w:fill="1E1E1E"/>
         <w:spacing w:after="0" w:line="285" w:lineRule="atLeast"/>
+        <w:jc w:val="both"/>
         <w:rPr>
           <w:rFonts w:ascii="Consolas" w:eastAsia="Times New Roman" w:hAnsi="Consolas" w:cs="Times New Roman"/>
           <w:color w:val="D4D4D4"/>
@@ -3280,6 +6240,7 @@
       <w:pPr>
         <w:shd w:val="clear" w:color="auto" w:fill="1E1E1E"/>
         <w:spacing w:after="0" w:line="285" w:lineRule="atLeast"/>
+        <w:jc w:val="both"/>
         <w:rPr>
           <w:rFonts w:ascii="Consolas" w:eastAsia="Times New Roman" w:hAnsi="Consolas" w:cs="Times New Roman"/>
           <w:color w:val="D4D4D4"/>
@@ -3318,6 +6279,61 @@
           <w:lang w:val="en-GB"/>
         </w:rPr>
       </w:pPr>
+    </w:p>
+    <w:p>
+      <w:pPr>
+        <w:spacing w:line="360" w:lineRule="auto"/>
+        <w:jc w:val="both"/>
+        <w:rPr>
+          <w:sz w:val="24"/>
+          <w:szCs w:val="24"/>
+          <w:lang w:val="en-GB"/>
+        </w:rPr>
+      </w:pPr>
+    </w:p>
+    <w:p>
+      <w:pPr>
+        <w:spacing w:line="360" w:lineRule="auto"/>
+        <w:jc w:val="both"/>
+        <w:rPr>
+          <w:sz w:val="24"/>
+          <w:szCs w:val="24"/>
+          <w:lang w:val="en-GB"/>
+        </w:rPr>
+      </w:pPr>
+    </w:p>
+    <w:p>
+      <w:pPr>
+        <w:spacing w:line="360" w:lineRule="auto"/>
+        <w:jc w:val="both"/>
+        <w:rPr>
+          <w:sz w:val="24"/>
+          <w:szCs w:val="24"/>
+          <w:lang w:val="en-GB"/>
+        </w:rPr>
+      </w:pPr>
+    </w:p>
+    <w:p>
+      <w:pPr>
+        <w:spacing w:line="360" w:lineRule="auto"/>
+        <w:jc w:val="both"/>
+        <w:rPr>
+          <w:sz w:val="24"/>
+          <w:szCs w:val="24"/>
+          <w:lang w:val="en-GB"/>
+        </w:rPr>
+      </w:pPr>
+    </w:p>
+    <w:p>
+      <w:pPr>
+        <w:spacing w:line="360" w:lineRule="auto"/>
+        <w:jc w:val="both"/>
+        <w:rPr>
+          <w:sz w:val="24"/>
+          <w:szCs w:val="24"/>
+          <w:lang w:val="en-GB"/>
+        </w:rPr>
+      </w:pPr>
       <w:r>
         <w:rPr>
           <w:sz w:val="24"/>
@@ -3458,7 +6474,6 @@
           <w:szCs w:val="24"/>
           <w:lang w:val="en-GB"/>
         </w:rPr>
-        <w:lastRenderedPageBreak/>
         <w:t xml:space="preserve">What this fuzzy logic has done in human Natural Language </w:t>
       </w:r>
       <w:r>
@@ -3619,9 +6634,9 @@
       </w:pPr>
       <w:r>
         <w:rPr>
-          <w:sz w:val="24"/>
-          <w:szCs w:val="24"/>
-          <w:lang w:val="en-GB"/>
+          <w:noProof/>
+          <w:sz w:val="24"/>
+          <w:szCs w:val="24"/>
         </w:rPr>
         <w:lastRenderedPageBreak/>
         <w:drawing>
@@ -3684,9 +6699,9 @@
       </w:pPr>
       <w:r>
         <w:rPr>
-          <w:sz w:val="24"/>
-          <w:szCs w:val="24"/>
-          <w:lang w:val="en-GB"/>
+          <w:noProof/>
+          <w:sz w:val="24"/>
+          <w:szCs w:val="24"/>
         </w:rPr>
         <w:lastRenderedPageBreak/>
         <w:drawing>
@@ -4419,6 +7434,118 @@
     </w:lvl>
   </w:abstractNum>
   <w:abstractNum w:abstractNumId="1">
+    <w:nsid w:val="2D025861"/>
+    <w:multiLevelType w:val="hybridMultilevel"/>
+    <w:tmpl w:val="DCD8FD9E"/>
+    <w:lvl w:ilvl="0" w:tplc="A85C3A52">
+      <w:numFmt w:val="bullet"/>
+      <w:lvlText w:val=""/>
+      <w:lvlJc w:val="left"/>
+      <w:pPr>
+        <w:ind w:left="720" w:hanging="360"/>
+      </w:pPr>
+      <w:rPr>
+        <w:rFonts w:ascii="Wingdings" w:eastAsiaTheme="minorHAnsi" w:hAnsi="Wingdings" w:cstheme="minorBidi" w:hint="default"/>
+      </w:rPr>
+    </w:lvl>
+    <w:lvl w:ilvl="1" w:tplc="04090003" w:tentative="1">
+      <w:start w:val="1"/>
+      <w:numFmt w:val="bullet"/>
+      <w:lvlText w:val="o"/>
+      <w:lvlJc w:val="left"/>
+      <w:pPr>
+        <w:ind w:left="1440" w:hanging="360"/>
+      </w:pPr>
+      <w:rPr>
+        <w:rFonts w:ascii="Courier New" w:hAnsi="Courier New" w:cs="Courier New" w:hint="default"/>
+      </w:rPr>
+    </w:lvl>
+    <w:lvl w:ilvl="2" w:tplc="04090005" w:tentative="1">
+      <w:start w:val="1"/>
+      <w:numFmt w:val="bullet"/>
+      <w:lvlText w:val=""/>
+      <w:lvlJc w:val="left"/>
+      <w:pPr>
+        <w:ind w:left="2160" w:hanging="360"/>
+      </w:pPr>
+      <w:rPr>
+        <w:rFonts w:ascii="Wingdings" w:hAnsi="Wingdings" w:hint="default"/>
+      </w:rPr>
+    </w:lvl>
+    <w:lvl w:ilvl="3" w:tplc="04090001" w:tentative="1">
+      <w:start w:val="1"/>
+      <w:numFmt w:val="bullet"/>
+      <w:lvlText w:val=""/>
+      <w:lvlJc w:val="left"/>
+      <w:pPr>
+        <w:ind w:left="2880" w:hanging="360"/>
+      </w:pPr>
+      <w:rPr>
+        <w:rFonts w:ascii="Symbol" w:hAnsi="Symbol" w:hint="default"/>
+      </w:rPr>
+    </w:lvl>
+    <w:lvl w:ilvl="4" w:tplc="04090003" w:tentative="1">
+      <w:start w:val="1"/>
+      <w:numFmt w:val="bullet"/>
+      <w:lvlText w:val="o"/>
+      <w:lvlJc w:val="left"/>
+      <w:pPr>
+        <w:ind w:left="3600" w:hanging="360"/>
+      </w:pPr>
+      <w:rPr>
+        <w:rFonts w:ascii="Courier New" w:hAnsi="Courier New" w:cs="Courier New" w:hint="default"/>
+      </w:rPr>
+    </w:lvl>
+    <w:lvl w:ilvl="5" w:tplc="04090005" w:tentative="1">
+      <w:start w:val="1"/>
+      <w:numFmt w:val="bullet"/>
+      <w:lvlText w:val=""/>
+      <w:lvlJc w:val="left"/>
+      <w:pPr>
+        <w:ind w:left="4320" w:hanging="360"/>
+      </w:pPr>
+      <w:rPr>
+        <w:rFonts w:ascii="Wingdings" w:hAnsi="Wingdings" w:hint="default"/>
+      </w:rPr>
+    </w:lvl>
+    <w:lvl w:ilvl="6" w:tplc="04090001" w:tentative="1">
+      <w:start w:val="1"/>
+      <w:numFmt w:val="bullet"/>
+      <w:lvlText w:val=""/>
+      <w:lvlJc w:val="left"/>
+      <w:pPr>
+        <w:ind w:left="5040" w:hanging="360"/>
+      </w:pPr>
+      <w:rPr>
+        <w:rFonts w:ascii="Symbol" w:hAnsi="Symbol" w:hint="default"/>
+      </w:rPr>
+    </w:lvl>
+    <w:lvl w:ilvl="7" w:tplc="04090003" w:tentative="1">
+      <w:start w:val="1"/>
+      <w:numFmt w:val="bullet"/>
+      <w:lvlText w:val="o"/>
+      <w:lvlJc w:val="left"/>
+      <w:pPr>
+        <w:ind w:left="5760" w:hanging="360"/>
+      </w:pPr>
+      <w:rPr>
+        <w:rFonts w:ascii="Courier New" w:hAnsi="Courier New" w:cs="Courier New" w:hint="default"/>
+      </w:rPr>
+    </w:lvl>
+    <w:lvl w:ilvl="8" w:tplc="04090005" w:tentative="1">
+      <w:start w:val="1"/>
+      <w:numFmt w:val="bullet"/>
+      <w:lvlText w:val=""/>
+      <w:lvlJc w:val="left"/>
+      <w:pPr>
+        <w:ind w:left="6480" w:hanging="360"/>
+      </w:pPr>
+      <w:rPr>
+        <w:rFonts w:ascii="Wingdings" w:hAnsi="Wingdings" w:hint="default"/>
+      </w:rPr>
+    </w:lvl>
+  </w:abstractNum>
+  <w:abstractNum w:abstractNumId="2">
     <w:nsid w:val="360100B2"/>
     <w:multiLevelType w:val="multilevel"/>
     <w:tmpl w:val="D0B2D5B0"/>
@@ -4567,7 +7694,7 @@
       </w:rPr>
     </w:lvl>
   </w:abstractNum>
-  <w:abstractNum w:abstractNumId="2">
+  <w:abstractNum w:abstractNumId="3">
     <w:nsid w:val="42916D8D"/>
     <w:multiLevelType w:val="hybridMultilevel"/>
     <w:tmpl w:val="AA1EB2BC"/>
@@ -4657,12 +7784,15 @@
     </w:lvl>
   </w:abstractNum>
   <w:num w:numId="1">
-    <w:abstractNumId w:val="2"/>
+    <w:abstractNumId w:val="3"/>
   </w:num>
   <w:num w:numId="2">
     <w:abstractNumId w:val="0"/>
   </w:num>
   <w:num w:numId="3">
+    <w:abstractNumId w:val="2"/>
+  </w:num>
+  <w:num w:numId="4">
     <w:abstractNumId w:val="1"/>
   </w:num>
 </w:numbering>
@@ -5395,7 +8525,7 @@
 </file>
 
 <file path=customXml/itemProps1.xml><?xml version="1.0" encoding="utf-8"?>
-<ds:datastoreItem xmlns:ds="http://schemas.openxmlformats.org/officeDocument/2006/customXml" ds:itemID="{2CE1813C-7E99-470B-9659-0DF975DCD059}">
+<ds:datastoreItem xmlns:ds="http://schemas.openxmlformats.org/officeDocument/2006/customXml" ds:itemID="{28DAF392-75B6-46E3-A662-E22586914833}">
   <ds:schemaRefs>
     <ds:schemaRef ds:uri="http://schemas.openxmlformats.org/officeDocument/2006/bibliography"/>
   </ds:schemaRefs>

</xml_diff>